<commit_message>
added forms and css
</commit_message>
<xml_diff>
--- a/Django Application Design Document.docx
+++ b/Django Application Design Document.docx
@@ -507,10 +507,7 @@
     <w:p/>
     <w:p>
       <w:r>
-        <w:t>T</w:t>
-      </w:r>
-      <w:r>
-        <w:t>he request parameter is a HttpRequest object, which contains data about the request (see the </w:t>
+        <w:t>The request parameter is a HttpRequest object, which contains data about the request (see the </w:t>
       </w:r>
       <w:hyperlink r:id="rId5" w:history="1">
         <w:r>
@@ -585,7 +582,10 @@
         <w:jc w:val="center"/>
       </w:pPr>
       <w:r>
-        <w:t>Python3 manage.py makemigrations ii_app</w:t>
+        <w:t>p</w:t>
+      </w:r>
+      <w:r>
+        <w:t>ython3 manage.py makemigrations ii_app</w:t>
       </w:r>
     </w:p>
     <w:p>
@@ -627,7 +627,10 @@
         <w:jc w:val="center"/>
       </w:pPr>
       <w:r>
-        <w:t>Python3 manage.py sqlmigrate ii_app 0001</w:t>
+        <w:t>p</w:t>
+      </w:r>
+      <w:r>
+        <w:t>ython3 manage.py sqlmigrate ii_app 0001</w:t>
       </w:r>
     </w:p>
     <w:p>
@@ -640,7 +643,10 @@
         <w:jc w:val="center"/>
       </w:pPr>
       <w:r>
-        <w:t>Python3 manage.py migrate</w:t>
+        <w:t>p</w:t>
+      </w:r>
+      <w:r>
+        <w:t>ython3 manage.py migrate</w:t>
       </w:r>
     </w:p>
     <w:p>
@@ -819,19 +825,7 @@
           <w:rPr>
             <w:rStyle w:val="Hyperlink"/>
           </w:rPr>
-          <w:t>http://127.0.0.1:8000/a</w:t>
-        </w:r>
-        <w:r>
-          <w:rPr>
-            <w:rStyle w:val="Hyperlink"/>
-          </w:rPr>
-          <w:t>d</w:t>
-        </w:r>
-        <w:r>
-          <w:rPr>
-            <w:rStyle w:val="Hyperlink"/>
-          </w:rPr>
-          <w:t>min</w:t>
+          <w:t>http://127.0.0.1:8000/admin</w:t>
         </w:r>
       </w:hyperlink>
     </w:p>
@@ -2304,60 +2298,216 @@
           <w:color w:val="88B966"/>
           <w:lang w:eastAsia="en-US"/>
         </w:rPr>
+        <w:t xml:space="preserve">'static/' </w:t>
+      </w:r>
+      <w:r>
+        <w:t>with the below</w:t>
+      </w:r>
+      <w:r>
+        <w:t xml:space="preserve">: </w:t>
+      </w:r>
+    </w:p>
+    <w:p>
+      <w:pPr>
+        <w:autoSpaceDE w:val="0"/>
+        <w:autoSpaceDN w:val="0"/>
+        <w:adjustRightInd w:val="0"/>
+      </w:pPr>
+    </w:p>
+    <w:p>
+      <w:pPr>
+        <w:autoSpaceDE w:val="0"/>
+        <w:autoSpaceDN w:val="0"/>
+        <w:adjustRightInd w:val="0"/>
+        <w:rPr>
+          <w:rFonts w:ascii="Menlo" w:hAnsi="Menlo" w:cs="Menlo"/>
+          <w:color w:val="9BA2B1"/>
+          <w:lang w:eastAsia="en-US"/>
+        </w:rPr>
+      </w:pPr>
+    </w:p>
+    <w:p>
+      <w:pPr>
+        <w:autoSpaceDE w:val="0"/>
+        <w:autoSpaceDN w:val="0"/>
+        <w:adjustRightInd w:val="0"/>
+        <w:rPr>
+          <w:rFonts w:ascii="Menlo" w:hAnsi="Menlo" w:cs="Menlo"/>
+          <w:color w:val="9BA2B1"/>
+          <w:lang w:eastAsia="en-US"/>
+        </w:rPr>
+      </w:pPr>
+      <w:r>
+        <w:rPr>
+          <w:rFonts w:ascii="Menlo" w:hAnsi="Menlo" w:cs="Menlo"/>
+          <w:color w:val="DEB468"/>
+          <w:lang w:eastAsia="en-US"/>
+        </w:rPr>
+        <w:t>STATIC_URL</w:t>
+      </w:r>
+      <w:r>
+        <w:rPr>
+          <w:rFonts w:ascii="Menlo" w:hAnsi="Menlo" w:cs="Menlo"/>
+          <w:color w:val="9BA2B1"/>
+          <w:lang w:eastAsia="en-US"/>
+        </w:rPr>
+        <w:t xml:space="preserve"> </w:t>
+      </w:r>
+      <w:r>
+        <w:rPr>
+          <w:rFonts w:ascii="Menlo" w:hAnsi="Menlo" w:cs="Menlo"/>
+          <w:color w:val="48A8B5"/>
+          <w:lang w:eastAsia="en-US"/>
+        </w:rPr>
+        <w:t>=</w:t>
+      </w:r>
+      <w:r>
+        <w:rPr>
+          <w:rFonts w:ascii="Menlo" w:hAnsi="Menlo" w:cs="Menlo"/>
+          <w:color w:val="9BA2B1"/>
+          <w:lang w:eastAsia="en-US"/>
+        </w:rPr>
+        <w:t xml:space="preserve"> </w:t>
+      </w:r>
+      <w:r>
+        <w:rPr>
+          <w:rFonts w:ascii="Menlo" w:hAnsi="Menlo" w:cs="Menlo"/>
+          <w:color w:val="88B966"/>
+          <w:lang w:eastAsia="en-US"/>
+        </w:rPr>
         <w:t>'static/'</w:t>
       </w:r>
+    </w:p>
+    <w:p>
+      <w:pPr>
+        <w:autoSpaceDE w:val="0"/>
+        <w:autoSpaceDN w:val="0"/>
+        <w:adjustRightInd w:val="0"/>
+        <w:rPr>
+          <w:rFonts w:ascii="Menlo" w:hAnsi="Menlo" w:cs="Menlo"/>
+          <w:color w:val="9BA2B1"/>
+          <w:lang w:eastAsia="en-US"/>
+        </w:rPr>
+      </w:pPr>
+      <w:r>
+        <w:rPr>
+          <w:rFonts w:ascii="Menlo" w:hAnsi="Menlo" w:cs="Menlo"/>
+          <w:color w:val="DEB468"/>
+          <w:lang w:eastAsia="en-US"/>
+        </w:rPr>
+        <w:t>STATICFILES_DIRS</w:t>
+      </w:r>
+      <w:r>
+        <w:rPr>
+          <w:rFonts w:ascii="Menlo" w:hAnsi="Menlo" w:cs="Menlo"/>
+          <w:color w:val="48A8B5"/>
+          <w:lang w:eastAsia="en-US"/>
+        </w:rPr>
+        <w:t>=</w:t>
+      </w:r>
+      <w:r>
+        <w:rPr>
+          <w:rFonts w:ascii="Menlo" w:hAnsi="Menlo" w:cs="Menlo"/>
+          <w:color w:val="9BA2B1"/>
+          <w:lang w:eastAsia="en-US"/>
+        </w:rPr>
+        <w:t xml:space="preserve"> [</w:t>
+      </w:r>
+    </w:p>
+    <w:p>
+      <w:pPr>
+        <w:autoSpaceDE w:val="0"/>
+        <w:autoSpaceDN w:val="0"/>
+        <w:adjustRightInd w:val="0"/>
+        <w:rPr>
+          <w:rFonts w:ascii="Menlo" w:hAnsi="Menlo" w:cs="Menlo"/>
+          <w:color w:val="9BA2B1"/>
+          <w:lang w:eastAsia="en-US"/>
+        </w:rPr>
+      </w:pPr>
+      <w:r>
+        <w:rPr>
+          <w:rFonts w:ascii="Menlo" w:hAnsi="Menlo" w:cs="Menlo"/>
+          <w:color w:val="9BA2B1"/>
+          <w:lang w:eastAsia="en-US"/>
+        </w:rPr>
+        <w:t xml:space="preserve">    </w:t>
+      </w:r>
+      <w:r>
+        <w:rPr>
+          <w:rFonts w:ascii="Menlo" w:hAnsi="Menlo" w:cs="Menlo"/>
+          <w:color w:val="DEB468"/>
+          <w:lang w:eastAsia="en-US"/>
+        </w:rPr>
+        <w:t>BASE_DIR</w:t>
+      </w:r>
+      <w:r>
+        <w:rPr>
+          <w:rFonts w:ascii="Menlo" w:hAnsi="Menlo" w:cs="Menlo"/>
+          <w:color w:val="9BA2B1"/>
+          <w:lang w:eastAsia="en-US"/>
+        </w:rPr>
+        <w:t xml:space="preserve"> </w:t>
+      </w:r>
+      <w:r>
+        <w:rPr>
+          <w:rFonts w:ascii="Menlo" w:hAnsi="Menlo" w:cs="Menlo"/>
+          <w:color w:val="48A8B5"/>
+          <w:lang w:eastAsia="en-US"/>
+        </w:rPr>
+        <w:t>/</w:t>
+      </w:r>
+      <w:r>
+        <w:rPr>
+          <w:rFonts w:ascii="Menlo" w:hAnsi="Menlo" w:cs="Menlo"/>
+          <w:color w:val="9BA2B1"/>
+          <w:lang w:eastAsia="en-US"/>
+        </w:rPr>
+        <w:t xml:space="preserve"> </w:t>
+      </w:r>
       <w:r>
         <w:rPr>
           <w:rFonts w:ascii="Menlo" w:hAnsi="Menlo" w:cs="Menlo"/>
           <w:color w:val="88B966"/>
           <w:lang w:eastAsia="en-US"/>
         </w:rPr>
-        <w:t xml:space="preserve"> </w:t>
-      </w:r>
-      <w:r>
-        <w:t>with the below</w:t>
-      </w:r>
-      <w:r>
-        <w:t xml:space="preserve">: </w:t>
-      </w:r>
-    </w:p>
-    <w:p>
-      <w:pPr>
-        <w:autoSpaceDE w:val="0"/>
-        <w:autoSpaceDN w:val="0"/>
-        <w:adjustRightInd w:val="0"/>
-      </w:pPr>
-    </w:p>
-    <w:p>
-      <w:pPr>
-        <w:autoSpaceDE w:val="0"/>
-        <w:autoSpaceDN w:val="0"/>
-        <w:adjustRightInd w:val="0"/>
-        <w:rPr>
-          <w:rFonts w:ascii="Menlo" w:hAnsi="Menlo" w:cs="Menlo"/>
-          <w:color w:val="9BA2B1"/>
-          <w:lang w:eastAsia="en-US"/>
-        </w:rPr>
-      </w:pPr>
-    </w:p>
-    <w:p>
-      <w:pPr>
-        <w:autoSpaceDE w:val="0"/>
-        <w:autoSpaceDN w:val="0"/>
-        <w:adjustRightInd w:val="0"/>
-        <w:rPr>
-          <w:rFonts w:ascii="Menlo" w:hAnsi="Menlo" w:cs="Menlo"/>
-          <w:color w:val="9BA2B1"/>
-          <w:lang w:eastAsia="en-US"/>
-        </w:rPr>
-      </w:pPr>
+        <w:t>'static'</w:t>
+      </w:r>
+      <w:r>
+        <w:rPr>
+          <w:rFonts w:ascii="Menlo" w:hAnsi="Menlo" w:cs="Menlo"/>
+          <w:color w:val="9BA2B1"/>
+          <w:lang w:eastAsia="en-US"/>
+        </w:rPr>
+        <w:t>,</w:t>
+      </w:r>
+    </w:p>
+    <w:p>
+      <w:pPr>
+        <w:autoSpaceDE w:val="0"/>
+        <w:autoSpaceDN w:val="0"/>
+        <w:adjustRightInd w:val="0"/>
+        <w:rPr>
+          <w:rFonts w:ascii="Menlo" w:hAnsi="Menlo" w:cs="Menlo"/>
+          <w:color w:val="9BA2B1"/>
+          <w:lang w:eastAsia="en-US"/>
+        </w:rPr>
+      </w:pPr>
+      <w:r>
+        <w:rPr>
+          <w:rFonts w:ascii="Menlo" w:hAnsi="Menlo" w:cs="Menlo"/>
+          <w:color w:val="9BA2B1"/>
+          <w:lang w:eastAsia="en-US"/>
+        </w:rPr>
+        <w:t xml:space="preserve">    </w:t>
+      </w:r>
       <w:r>
         <w:rPr>
           <w:rFonts w:ascii="Menlo" w:hAnsi="Menlo" w:cs="Menlo"/>
           <w:color w:val="DEB468"/>
           <w:lang w:eastAsia="en-US"/>
         </w:rPr>
-        <w:t>STATIC_URL</w:t>
+        <w:t>BASE_DIR</w:t>
       </w:r>
       <w:r>
         <w:rPr>
@@ -2373,6 +2523,130 @@
           <w:color w:val="48A8B5"/>
           <w:lang w:eastAsia="en-US"/>
         </w:rPr>
+        <w:t>/</w:t>
+      </w:r>
+      <w:r>
+        <w:rPr>
+          <w:rFonts w:ascii="Menlo" w:hAnsi="Menlo" w:cs="Menlo"/>
+          <w:color w:val="9BA2B1"/>
+          <w:lang w:eastAsia="en-US"/>
+        </w:rPr>
+        <w:t xml:space="preserve"> </w:t>
+      </w:r>
+      <w:r>
+        <w:rPr>
+          <w:rFonts w:ascii="Menlo" w:hAnsi="Menlo" w:cs="Menlo"/>
+          <w:color w:val="88B966"/>
+          <w:lang w:eastAsia="en-US"/>
+        </w:rPr>
+        <w:t>'ii_app/static'</w:t>
+      </w:r>
+      <w:r>
+        <w:rPr>
+          <w:rFonts w:ascii="Menlo" w:hAnsi="Menlo" w:cs="Menlo"/>
+          <w:color w:val="9BA2B1"/>
+          <w:lang w:eastAsia="en-US"/>
+        </w:rPr>
+        <w:t>,</w:t>
+      </w:r>
+    </w:p>
+    <w:p>
+      <w:pPr>
+        <w:autoSpaceDE w:val="0"/>
+        <w:autoSpaceDN w:val="0"/>
+        <w:adjustRightInd w:val="0"/>
+        <w:rPr>
+          <w:rFonts w:ascii="Menlo" w:hAnsi="Menlo" w:cs="Menlo"/>
+          <w:color w:val="9BA2B1"/>
+          <w:lang w:eastAsia="en-US"/>
+        </w:rPr>
+      </w:pPr>
+    </w:p>
+    <w:p>
+      <w:pPr>
+        <w:autoSpaceDE w:val="0"/>
+        <w:autoSpaceDN w:val="0"/>
+        <w:adjustRightInd w:val="0"/>
+        <w:rPr>
+          <w:rFonts w:ascii="Menlo" w:hAnsi="Menlo" w:cs="Menlo"/>
+          <w:color w:val="9BA2B1"/>
+          <w:lang w:eastAsia="en-US"/>
+        </w:rPr>
+      </w:pPr>
+      <w:r>
+        <w:rPr>
+          <w:rFonts w:ascii="Menlo" w:hAnsi="Menlo" w:cs="Menlo"/>
+          <w:color w:val="9BA2B1"/>
+          <w:lang w:eastAsia="en-US"/>
+        </w:rPr>
+        <w:t>]</w:t>
+      </w:r>
+    </w:p>
+    <w:p>
+      <w:pPr>
+        <w:autoSpaceDE w:val="0"/>
+        <w:autoSpaceDN w:val="0"/>
+        <w:adjustRightInd w:val="0"/>
+        <w:rPr>
+          <w:rFonts w:ascii="Menlo" w:hAnsi="Menlo" w:cs="Menlo"/>
+          <w:color w:val="9BA2B1"/>
+          <w:lang w:eastAsia="en-US"/>
+        </w:rPr>
+      </w:pPr>
+    </w:p>
+    <w:p>
+      <w:pPr>
+        <w:autoSpaceDE w:val="0"/>
+        <w:autoSpaceDN w:val="0"/>
+        <w:adjustRightInd w:val="0"/>
+      </w:pPr>
+      <w:r>
+        <w:t xml:space="preserve">In order to </w:t>
+      </w:r>
+      <w:r>
+        <w:t xml:space="preserve">allow the imageField function to work in models.py, the following code needs to be inserted into settings.py. This ensures that a root folder named ‘media’ is created after an image is inserted into the database. The url of where the image will be stored will start with /media in the browser.  </w:t>
+      </w:r>
+    </w:p>
+    <w:p>
+      <w:pPr>
+        <w:autoSpaceDE w:val="0"/>
+        <w:autoSpaceDN w:val="0"/>
+        <w:adjustRightInd w:val="0"/>
+      </w:pPr>
+    </w:p>
+    <w:p>
+      <w:pPr>
+        <w:autoSpaceDE w:val="0"/>
+        <w:autoSpaceDN w:val="0"/>
+        <w:adjustRightInd w:val="0"/>
+        <w:rPr>
+          <w:rFonts w:ascii="Menlo" w:hAnsi="Menlo" w:cs="Menlo"/>
+          <w:color w:val="9BA2B1"/>
+          <w:lang w:eastAsia="en-US"/>
+        </w:rPr>
+      </w:pPr>
+      <w:r>
+        <w:rPr>
+          <w:rFonts w:ascii="Menlo" w:hAnsi="Menlo" w:cs="Menlo"/>
+          <w:color w:val="DEB468"/>
+          <w:lang w:eastAsia="en-US"/>
+        </w:rPr>
+        <w:t>MEDIA_ROOT</w:t>
+      </w:r>
+      <w:r>
+        <w:rPr>
+          <w:rFonts w:ascii="Menlo" w:hAnsi="Menlo" w:cs="Menlo"/>
+          <w:color w:val="9BA2B1"/>
+          <w:lang w:eastAsia="en-US"/>
+        </w:rPr>
+        <w:t xml:space="preserve"> </w:t>
+      </w:r>
+      <w:r>
+        <w:rPr>
+          <w:rFonts w:ascii="Menlo" w:hAnsi="Menlo" w:cs="Menlo"/>
+          <w:color w:val="48A8B5"/>
+          <w:lang w:eastAsia="en-US"/>
+        </w:rPr>
         <w:t>=</w:t>
       </w:r>
       <w:r>
@@ -2389,7 +2663,7 @@
           <w:color w:val="88B966"/>
           <w:lang w:eastAsia="en-US"/>
         </w:rPr>
-        <w:t>'static/'</w:t>
+        <w:t>'media/'</w:t>
       </w:r>
     </w:p>
     <w:p>
@@ -2409,7 +2683,15 @@
           <w:color w:val="DEB468"/>
           <w:lang w:eastAsia="en-US"/>
         </w:rPr>
-        <w:t>STATICFILES_DIRS</w:t>
+        <w:t>MEDIA_URL</w:t>
+      </w:r>
+      <w:r>
+        <w:rPr>
+          <w:rFonts w:ascii="Menlo" w:hAnsi="Menlo" w:cs="Menlo"/>
+          <w:color w:val="9BA2B1"/>
+          <w:lang w:eastAsia="en-US"/>
+        </w:rPr>
+        <w:t xml:space="preserve"> </w:t>
       </w:r>
       <w:r>
         <w:rPr>
@@ -2425,6 +2707,73 @@
           <w:color w:val="9BA2B1"/>
           <w:lang w:eastAsia="en-US"/>
         </w:rPr>
+        <w:t xml:space="preserve"> </w:t>
+      </w:r>
+      <w:r>
+        <w:rPr>
+          <w:rFonts w:ascii="Menlo" w:hAnsi="Menlo" w:cs="Menlo"/>
+          <w:color w:val="88B966"/>
+          <w:lang w:eastAsia="en-US"/>
+        </w:rPr>
+        <w:t>'/media/'</w:t>
+      </w:r>
+    </w:p>
+    <w:p>
+      <w:pPr>
+        <w:autoSpaceDE w:val="0"/>
+        <w:autoSpaceDN w:val="0"/>
+        <w:adjustRightInd w:val="0"/>
+      </w:pPr>
+    </w:p>
+    <w:p>
+      <w:r>
+        <w:t xml:space="preserve">Another piece of code also needs to be added to the website (not application) urls.py file. The code for this is found below: </w:t>
+      </w:r>
+    </w:p>
+    <w:p/>
+    <w:p/>
+    <w:p>
+      <w:pPr>
+        <w:autoSpaceDE w:val="0"/>
+        <w:autoSpaceDN w:val="0"/>
+        <w:adjustRightInd w:val="0"/>
+        <w:rPr>
+          <w:rFonts w:ascii="Menlo" w:hAnsi="Menlo" w:cs="Menlo"/>
+          <w:color w:val="9BA2B1"/>
+          <w:lang w:eastAsia="en-US"/>
+        </w:rPr>
+      </w:pPr>
+      <w:r>
+        <w:rPr>
+          <w:rFonts w:ascii="Menlo" w:hAnsi="Menlo" w:cs="Menlo"/>
+          <w:color w:val="D65562"/>
+          <w:lang w:eastAsia="en-US"/>
+        </w:rPr>
+        <w:lastRenderedPageBreak/>
+        <w:t>urlpatterns</w:t>
+      </w:r>
+      <w:r>
+        <w:rPr>
+          <w:rFonts w:ascii="Menlo" w:hAnsi="Menlo" w:cs="Menlo"/>
+          <w:color w:val="9BA2B1"/>
+          <w:lang w:eastAsia="en-US"/>
+        </w:rPr>
+        <w:t xml:space="preserve"> </w:t>
+      </w:r>
+      <w:r>
+        <w:rPr>
+          <w:rFonts w:ascii="Menlo" w:hAnsi="Menlo" w:cs="Menlo"/>
+          <w:color w:val="48A8B5"/>
+          <w:lang w:eastAsia="en-US"/>
+        </w:rPr>
+        <w:t>=</w:t>
+      </w:r>
+      <w:r>
+        <w:rPr>
+          <w:rFonts w:ascii="Menlo" w:hAnsi="Menlo" w:cs="Menlo"/>
+          <w:color w:val="9BA2B1"/>
+          <w:lang w:eastAsia="en-US"/>
+        </w:rPr>
         <w:t xml:space="preserve"> [</w:t>
       </w:r>
     </w:p>
@@ -2450,18 +2799,186 @@
       <w:r>
         <w:rPr>
           <w:rFonts w:ascii="Menlo" w:hAnsi="Menlo" w:cs="Menlo"/>
+          <w:color w:val="519DEB"/>
+          <w:lang w:eastAsia="en-US"/>
+        </w:rPr>
+        <w:t>path</w:t>
+      </w:r>
+      <w:r>
+        <w:rPr>
+          <w:rFonts w:ascii="Menlo" w:hAnsi="Menlo" w:cs="Menlo"/>
+          <w:color w:val="9BA2B1"/>
+          <w:lang w:eastAsia="en-US"/>
+        </w:rPr>
+        <w:t>(</w:t>
+      </w:r>
+      <w:r>
+        <w:rPr>
+          <w:rFonts w:ascii="Menlo" w:hAnsi="Menlo" w:cs="Menlo"/>
+          <w:color w:val="88B966"/>
+          <w:lang w:eastAsia="en-US"/>
+        </w:rPr>
+        <w:t>'admin/'</w:t>
+      </w:r>
+      <w:r>
+        <w:rPr>
+          <w:rFonts w:ascii="Menlo" w:hAnsi="Menlo" w:cs="Menlo"/>
+          <w:color w:val="9BA2B1"/>
+          <w:lang w:eastAsia="en-US"/>
+        </w:rPr>
+        <w:t xml:space="preserve">, </w:t>
+      </w:r>
+      <w:r>
+        <w:rPr>
+          <w:rFonts w:ascii="Menlo" w:hAnsi="Menlo" w:cs="Menlo"/>
           <w:color w:val="DEB468"/>
           <w:lang w:eastAsia="en-US"/>
         </w:rPr>
-        <w:t>BASE_DIR</w:t>
-      </w:r>
-      <w:r>
-        <w:rPr>
-          <w:rFonts w:ascii="Menlo" w:hAnsi="Menlo" w:cs="Menlo"/>
-          <w:color w:val="9BA2B1"/>
-          <w:lang w:eastAsia="en-US"/>
-        </w:rPr>
-        <w:t xml:space="preserve"> </w:t>
+        <w:t>admin</w:t>
+      </w:r>
+      <w:r>
+        <w:rPr>
+          <w:rFonts w:ascii="Menlo" w:hAnsi="Menlo" w:cs="Menlo"/>
+          <w:color w:val="9BA2B1"/>
+          <w:lang w:eastAsia="en-US"/>
+        </w:rPr>
+        <w:t>.</w:t>
+      </w:r>
+      <w:r>
+        <w:rPr>
+          <w:rFonts w:ascii="Menlo" w:hAnsi="Menlo" w:cs="Menlo"/>
+          <w:color w:val="D65562"/>
+          <w:lang w:eastAsia="en-US"/>
+        </w:rPr>
+        <w:t>site</w:t>
+      </w:r>
+      <w:r>
+        <w:rPr>
+          <w:rFonts w:ascii="Menlo" w:hAnsi="Menlo" w:cs="Menlo"/>
+          <w:color w:val="9BA2B1"/>
+          <w:lang w:eastAsia="en-US"/>
+        </w:rPr>
+        <w:t>.</w:t>
+      </w:r>
+      <w:r>
+        <w:rPr>
+          <w:rFonts w:ascii="Menlo" w:hAnsi="Menlo" w:cs="Menlo"/>
+          <w:color w:val="D65562"/>
+          <w:lang w:eastAsia="en-US"/>
+        </w:rPr>
+        <w:t>urls</w:t>
+      </w:r>
+      <w:r>
+        <w:rPr>
+          <w:rFonts w:ascii="Menlo" w:hAnsi="Menlo" w:cs="Menlo"/>
+          <w:color w:val="9BA2B1"/>
+          <w:lang w:eastAsia="en-US"/>
+        </w:rPr>
+        <w:t>),</w:t>
+      </w:r>
+    </w:p>
+    <w:p>
+      <w:pPr>
+        <w:autoSpaceDE w:val="0"/>
+        <w:autoSpaceDN w:val="0"/>
+        <w:adjustRightInd w:val="0"/>
+        <w:rPr>
+          <w:rFonts w:ascii="Menlo" w:hAnsi="Menlo" w:cs="Menlo"/>
+          <w:color w:val="9BA2B1"/>
+          <w:lang w:eastAsia="en-US"/>
+        </w:rPr>
+      </w:pPr>
+      <w:r>
+        <w:rPr>
+          <w:rFonts w:ascii="Menlo" w:hAnsi="Menlo" w:cs="Menlo"/>
+          <w:color w:val="9BA2B1"/>
+          <w:lang w:eastAsia="en-US"/>
+        </w:rPr>
+        <w:t xml:space="preserve">    </w:t>
+      </w:r>
+      <w:r>
+        <w:rPr>
+          <w:rFonts w:ascii="Menlo" w:hAnsi="Menlo" w:cs="Menlo"/>
+          <w:color w:val="519DEB"/>
+          <w:lang w:eastAsia="en-US"/>
+        </w:rPr>
+        <w:t>path</w:t>
+      </w:r>
+      <w:r>
+        <w:rPr>
+          <w:rFonts w:ascii="Menlo" w:hAnsi="Menlo" w:cs="Menlo"/>
+          <w:color w:val="9BA2B1"/>
+          <w:lang w:eastAsia="en-US"/>
+        </w:rPr>
+        <w:t>(</w:t>
+      </w:r>
+      <w:r>
+        <w:rPr>
+          <w:rFonts w:ascii="Menlo" w:hAnsi="Menlo" w:cs="Menlo"/>
+          <w:color w:val="88B966"/>
+          <w:lang w:eastAsia="en-US"/>
+        </w:rPr>
+        <w:t>'ii_app/'</w:t>
+      </w:r>
+      <w:r>
+        <w:rPr>
+          <w:rFonts w:ascii="Menlo" w:hAnsi="Menlo" w:cs="Menlo"/>
+          <w:color w:val="9BA2B1"/>
+          <w:lang w:eastAsia="en-US"/>
+        </w:rPr>
+        <w:t xml:space="preserve">, </w:t>
+      </w:r>
+      <w:r>
+        <w:rPr>
+          <w:rFonts w:ascii="Menlo" w:hAnsi="Menlo" w:cs="Menlo"/>
+          <w:color w:val="519DEB"/>
+          <w:lang w:eastAsia="en-US"/>
+        </w:rPr>
+        <w:t>include</w:t>
+      </w:r>
+      <w:r>
+        <w:rPr>
+          <w:rFonts w:ascii="Menlo" w:hAnsi="Menlo" w:cs="Menlo"/>
+          <w:color w:val="9BA2B1"/>
+          <w:lang w:eastAsia="en-US"/>
+        </w:rPr>
+        <w:t>(</w:t>
+      </w:r>
+      <w:r>
+        <w:rPr>
+          <w:rFonts w:ascii="Menlo" w:hAnsi="Menlo" w:cs="Menlo"/>
+          <w:color w:val="88B966"/>
+          <w:lang w:eastAsia="en-US"/>
+        </w:rPr>
+        <w:t>'ii_app.urls'</w:t>
+      </w:r>
+      <w:r>
+        <w:rPr>
+          <w:rFonts w:ascii="Menlo" w:hAnsi="Menlo" w:cs="Menlo"/>
+          <w:color w:val="9BA2B1"/>
+          <w:lang w:eastAsia="en-US"/>
+        </w:rPr>
+        <w:t>)),</w:t>
+      </w:r>
+    </w:p>
+    <w:p>
+      <w:pPr>
+        <w:autoSpaceDE w:val="0"/>
+        <w:autoSpaceDN w:val="0"/>
+        <w:adjustRightInd w:val="0"/>
+        <w:rPr>
+          <w:rFonts w:ascii="Menlo" w:hAnsi="Menlo" w:cs="Menlo"/>
+          <w:color w:val="9BA2B1"/>
+          <w:lang w:eastAsia="en-US"/>
+        </w:rPr>
+      </w:pPr>
+      <w:r>
+        <w:rPr>
+          <w:rFonts w:ascii="Menlo" w:hAnsi="Menlo" w:cs="Menlo"/>
+          <w:color w:val="9BA2B1"/>
+          <w:lang w:eastAsia="en-US"/>
+        </w:rPr>
+        <w:t>]</w:t>
       </w:r>
       <w:r>
         <w:rPr>
@@ -2469,54 +2986,337 @@
           <w:color w:val="48A8B5"/>
           <w:lang w:eastAsia="en-US"/>
         </w:rPr>
-        <w:t>/</w:t>
-      </w:r>
-      <w:r>
-        <w:rPr>
-          <w:rFonts w:ascii="Menlo" w:hAnsi="Menlo" w:cs="Menlo"/>
-          <w:color w:val="9BA2B1"/>
-          <w:lang w:eastAsia="en-US"/>
-        </w:rPr>
-        <w:t xml:space="preserve"> </w:t>
-      </w:r>
-      <w:r>
-        <w:rPr>
-          <w:rFonts w:ascii="Menlo" w:hAnsi="Menlo" w:cs="Menlo"/>
-          <w:color w:val="88B966"/>
-          <w:lang w:eastAsia="en-US"/>
-        </w:rPr>
-        <w:t>'static'</w:t>
-      </w:r>
-      <w:r>
-        <w:rPr>
-          <w:rFonts w:ascii="Menlo" w:hAnsi="Menlo" w:cs="Menlo"/>
-          <w:color w:val="9BA2B1"/>
-          <w:lang w:eastAsia="en-US"/>
-        </w:rPr>
-        <w:t xml:space="preserve">, </w:t>
-      </w:r>
-    </w:p>
-    <w:p>
-      <w:pPr>
-        <w:autoSpaceDE w:val="0"/>
-        <w:autoSpaceDN w:val="0"/>
-        <w:adjustRightInd w:val="0"/>
-        <w:rPr>
-          <w:rFonts w:ascii="Menlo" w:hAnsi="Menlo" w:cs="Menlo"/>
-          <w:color w:val="9BA2B1"/>
-          <w:lang w:eastAsia="en-US"/>
-        </w:rPr>
-      </w:pPr>
-      <w:r>
-        <w:rPr>
-          <w:rFonts w:ascii="Menlo" w:hAnsi="Menlo" w:cs="Menlo"/>
-          <w:color w:val="9BA2B1"/>
-          <w:lang w:eastAsia="en-US"/>
-        </w:rPr>
-        <w:t>]</w:t>
-      </w:r>
-    </w:p>
-    <w:p/>
+        <w:t>+</w:t>
+      </w:r>
+      <w:r>
+        <w:rPr>
+          <w:rFonts w:ascii="Menlo" w:hAnsi="Menlo" w:cs="Menlo"/>
+          <w:color w:val="519DEB"/>
+          <w:lang w:eastAsia="en-US"/>
+        </w:rPr>
+        <w:t>static</w:t>
+      </w:r>
+      <w:r>
+        <w:rPr>
+          <w:rFonts w:ascii="Menlo" w:hAnsi="Menlo" w:cs="Menlo"/>
+          <w:color w:val="9BA2B1"/>
+          <w:lang w:eastAsia="en-US"/>
+        </w:rPr>
+        <w:t>(</w:t>
+      </w:r>
+      <w:r>
+        <w:rPr>
+          <w:rFonts w:ascii="Menlo" w:hAnsi="Menlo" w:cs="Menlo"/>
+          <w:color w:val="D65562"/>
+          <w:lang w:eastAsia="en-US"/>
+        </w:rPr>
+        <w:t>settings</w:t>
+      </w:r>
+      <w:r>
+        <w:rPr>
+          <w:rFonts w:ascii="Menlo" w:hAnsi="Menlo" w:cs="Menlo"/>
+          <w:color w:val="9BA2B1"/>
+          <w:lang w:eastAsia="en-US"/>
+        </w:rPr>
+        <w:t>.</w:t>
+      </w:r>
+      <w:r>
+        <w:rPr>
+          <w:rFonts w:ascii="Menlo" w:hAnsi="Menlo" w:cs="Menlo"/>
+          <w:color w:val="C58853"/>
+          <w:lang w:eastAsia="en-US"/>
+        </w:rPr>
+        <w:t>MEDIA_URL</w:t>
+      </w:r>
+      <w:r>
+        <w:rPr>
+          <w:rFonts w:ascii="Menlo" w:hAnsi="Menlo" w:cs="Menlo"/>
+          <w:color w:val="9BA2B1"/>
+          <w:lang w:eastAsia="en-US"/>
+        </w:rPr>
+        <w:t>,</w:t>
+      </w:r>
+      <w:r>
+        <w:rPr>
+          <w:rFonts w:ascii="Menlo" w:hAnsi="Menlo" w:cs="Menlo"/>
+          <w:color w:val="D65562"/>
+          <w:lang w:eastAsia="en-US"/>
+        </w:rPr>
+        <w:t>document_root</w:t>
+      </w:r>
+      <w:r>
+        <w:rPr>
+          <w:rFonts w:ascii="Menlo" w:hAnsi="Menlo" w:cs="Menlo"/>
+          <w:color w:val="48A8B5"/>
+          <w:lang w:eastAsia="en-US"/>
+        </w:rPr>
+        <w:t>=</w:t>
+      </w:r>
+      <w:r>
+        <w:rPr>
+          <w:rFonts w:ascii="Menlo" w:hAnsi="Menlo" w:cs="Menlo"/>
+          <w:color w:val="D65562"/>
+          <w:lang w:eastAsia="en-US"/>
+        </w:rPr>
+        <w:t>settings</w:t>
+      </w:r>
+      <w:r>
+        <w:rPr>
+          <w:rFonts w:ascii="Menlo" w:hAnsi="Menlo" w:cs="Menlo"/>
+          <w:color w:val="9BA2B1"/>
+          <w:lang w:eastAsia="en-US"/>
+        </w:rPr>
+        <w:t>.</w:t>
+      </w:r>
+      <w:r>
+        <w:rPr>
+          <w:rFonts w:ascii="Menlo" w:hAnsi="Menlo" w:cs="Menlo"/>
+          <w:color w:val="C58853"/>
+          <w:lang w:eastAsia="en-US"/>
+        </w:rPr>
+        <w:t>MEDIA_ROOT</w:t>
+      </w:r>
+      <w:r>
+        <w:rPr>
+          <w:rFonts w:ascii="Menlo" w:hAnsi="Menlo" w:cs="Menlo"/>
+          <w:color w:val="9BA2B1"/>
+          <w:lang w:eastAsia="en-US"/>
+        </w:rPr>
+        <w:t>)</w:t>
+      </w:r>
+    </w:p>
+    <w:p>
+      <w:pPr>
+        <w:autoSpaceDE w:val="0"/>
+        <w:autoSpaceDN w:val="0"/>
+        <w:adjustRightInd w:val="0"/>
+        <w:rPr>
+          <w:rFonts w:ascii="Menlo" w:hAnsi="Menlo" w:cs="Menlo"/>
+          <w:color w:val="9BA2B1"/>
+          <w:lang w:eastAsia="en-US"/>
+        </w:rPr>
+      </w:pPr>
+    </w:p>
+    <w:p>
+      <w:r>
+        <w:t xml:space="preserve">This simply serves the media from the media root. The following libraries need to be inserted at the top of the urls.py file </w:t>
+      </w:r>
+    </w:p>
+    <w:p/>
+    <w:p>
+      <w:pPr>
+        <w:autoSpaceDE w:val="0"/>
+        <w:autoSpaceDN w:val="0"/>
+        <w:adjustRightInd w:val="0"/>
+        <w:rPr>
+          <w:rFonts w:ascii="Menlo" w:hAnsi="Menlo" w:cs="Menlo"/>
+          <w:color w:val="9BA2B1"/>
+          <w:lang w:eastAsia="en-US"/>
+        </w:rPr>
+      </w:pPr>
+      <w:r>
+        <w:rPr>
+          <w:rFonts w:ascii="Menlo" w:hAnsi="Menlo" w:cs="Menlo"/>
+          <w:color w:val="B85DD5"/>
+          <w:lang w:eastAsia="en-US"/>
+        </w:rPr>
+        <w:t>from</w:t>
+      </w:r>
+      <w:r>
+        <w:rPr>
+          <w:rFonts w:ascii="Menlo" w:hAnsi="Menlo" w:cs="Menlo"/>
+          <w:color w:val="9BA2B1"/>
+          <w:lang w:eastAsia="en-US"/>
+        </w:rPr>
+        <w:t xml:space="preserve"> </w:t>
+      </w:r>
+      <w:r>
+        <w:rPr>
+          <w:rFonts w:ascii="Menlo" w:hAnsi="Menlo" w:cs="Menlo"/>
+          <w:color w:val="DEB468"/>
+          <w:lang w:eastAsia="en-US"/>
+        </w:rPr>
+        <w:t>django</w:t>
+      </w:r>
+      <w:r>
+        <w:rPr>
+          <w:rFonts w:ascii="Menlo" w:hAnsi="Menlo" w:cs="Menlo"/>
+          <w:color w:val="9BA2B1"/>
+          <w:lang w:eastAsia="en-US"/>
+        </w:rPr>
+        <w:t>.</w:t>
+      </w:r>
+      <w:r>
+        <w:rPr>
+          <w:rFonts w:ascii="Menlo" w:hAnsi="Menlo" w:cs="Menlo"/>
+          <w:color w:val="DEB468"/>
+          <w:lang w:eastAsia="en-US"/>
+        </w:rPr>
+        <w:t>conf</w:t>
+      </w:r>
+      <w:r>
+        <w:rPr>
+          <w:rFonts w:ascii="Menlo" w:hAnsi="Menlo" w:cs="Menlo"/>
+          <w:color w:val="9BA2B1"/>
+          <w:lang w:eastAsia="en-US"/>
+        </w:rPr>
+        <w:t xml:space="preserve"> </w:t>
+      </w:r>
+      <w:r>
+        <w:rPr>
+          <w:rFonts w:ascii="Menlo" w:hAnsi="Menlo" w:cs="Menlo"/>
+          <w:color w:val="B85DD5"/>
+          <w:lang w:eastAsia="en-US"/>
+        </w:rPr>
+        <w:t>import</w:t>
+      </w:r>
+      <w:r>
+        <w:rPr>
+          <w:rFonts w:ascii="Menlo" w:hAnsi="Menlo" w:cs="Menlo"/>
+          <w:color w:val="9BA2B1"/>
+          <w:lang w:eastAsia="en-US"/>
+        </w:rPr>
+        <w:t xml:space="preserve"> </w:t>
+      </w:r>
+      <w:r>
+        <w:rPr>
+          <w:rFonts w:ascii="Menlo" w:hAnsi="Menlo" w:cs="Menlo"/>
+          <w:color w:val="D65562"/>
+          <w:lang w:eastAsia="en-US"/>
+        </w:rPr>
+        <w:t>settings</w:t>
+      </w:r>
+      <w:r>
+        <w:rPr>
+          <w:rFonts w:ascii="Menlo" w:hAnsi="Menlo" w:cs="Menlo"/>
+          <w:color w:val="9BA2B1"/>
+          <w:lang w:eastAsia="en-US"/>
+        </w:rPr>
+        <w:t xml:space="preserve"> </w:t>
+      </w:r>
+    </w:p>
+    <w:p>
+      <w:pPr>
+        <w:autoSpaceDE w:val="0"/>
+        <w:autoSpaceDN w:val="0"/>
+        <w:adjustRightInd w:val="0"/>
+        <w:rPr>
+          <w:rFonts w:ascii="Menlo" w:hAnsi="Menlo" w:cs="Menlo"/>
+          <w:color w:val="9BA2B1"/>
+          <w:lang w:eastAsia="en-US"/>
+        </w:rPr>
+      </w:pPr>
+      <w:r>
+        <w:rPr>
+          <w:rFonts w:ascii="Menlo" w:hAnsi="Menlo" w:cs="Menlo"/>
+          <w:color w:val="B85DD5"/>
+          <w:lang w:eastAsia="en-US"/>
+        </w:rPr>
+        <w:t>from</w:t>
+      </w:r>
+      <w:r>
+        <w:rPr>
+          <w:rFonts w:ascii="Menlo" w:hAnsi="Menlo" w:cs="Menlo"/>
+          <w:color w:val="9BA2B1"/>
+          <w:lang w:eastAsia="en-US"/>
+        </w:rPr>
+        <w:t xml:space="preserve"> </w:t>
+      </w:r>
+      <w:r>
+        <w:rPr>
+          <w:rFonts w:ascii="Menlo" w:hAnsi="Menlo" w:cs="Menlo"/>
+          <w:color w:val="DEB468"/>
+          <w:lang w:eastAsia="en-US"/>
+        </w:rPr>
+        <w:t>django</w:t>
+      </w:r>
+      <w:r>
+        <w:rPr>
+          <w:rFonts w:ascii="Menlo" w:hAnsi="Menlo" w:cs="Menlo"/>
+          <w:color w:val="9BA2B1"/>
+          <w:lang w:eastAsia="en-US"/>
+        </w:rPr>
+        <w:t>.</w:t>
+      </w:r>
+      <w:r>
+        <w:rPr>
+          <w:rFonts w:ascii="Menlo" w:hAnsi="Menlo" w:cs="Menlo"/>
+          <w:color w:val="DEB468"/>
+          <w:lang w:eastAsia="en-US"/>
+        </w:rPr>
+        <w:t>conf</w:t>
+      </w:r>
+      <w:r>
+        <w:rPr>
+          <w:rFonts w:ascii="Menlo" w:hAnsi="Menlo" w:cs="Menlo"/>
+          <w:color w:val="9BA2B1"/>
+          <w:lang w:eastAsia="en-US"/>
+        </w:rPr>
+        <w:t>.</w:t>
+      </w:r>
+      <w:r>
+        <w:rPr>
+          <w:rFonts w:ascii="Menlo" w:hAnsi="Menlo" w:cs="Menlo"/>
+          <w:color w:val="DEB468"/>
+          <w:lang w:eastAsia="en-US"/>
+        </w:rPr>
+        <w:t>urls</w:t>
+      </w:r>
+      <w:r>
+        <w:rPr>
+          <w:rFonts w:ascii="Menlo" w:hAnsi="Menlo" w:cs="Menlo"/>
+          <w:color w:val="9BA2B1"/>
+          <w:lang w:eastAsia="en-US"/>
+        </w:rPr>
+        <w:t>.</w:t>
+      </w:r>
+      <w:r>
+        <w:rPr>
+          <w:rFonts w:ascii="Menlo" w:hAnsi="Menlo" w:cs="Menlo"/>
+          <w:color w:val="DEB468"/>
+          <w:lang w:eastAsia="en-US"/>
+        </w:rPr>
+        <w:t>static</w:t>
+      </w:r>
+      <w:r>
+        <w:rPr>
+          <w:rFonts w:ascii="Menlo" w:hAnsi="Menlo" w:cs="Menlo"/>
+          <w:color w:val="9BA2B1"/>
+          <w:lang w:eastAsia="en-US"/>
+        </w:rPr>
+        <w:t xml:space="preserve"> </w:t>
+      </w:r>
+      <w:r>
+        <w:rPr>
+          <w:rFonts w:ascii="Menlo" w:hAnsi="Menlo" w:cs="Menlo"/>
+          <w:color w:val="B85DD5"/>
+          <w:lang w:eastAsia="en-US"/>
+        </w:rPr>
+        <w:t>import</w:t>
+      </w:r>
+      <w:r>
+        <w:rPr>
+          <w:rFonts w:ascii="Menlo" w:hAnsi="Menlo" w:cs="Menlo"/>
+          <w:color w:val="9BA2B1"/>
+          <w:lang w:eastAsia="en-US"/>
+        </w:rPr>
+        <w:t xml:space="preserve"> </w:t>
+      </w:r>
+      <w:r>
+        <w:rPr>
+          <w:rFonts w:ascii="Menlo" w:hAnsi="Menlo" w:cs="Menlo"/>
+          <w:color w:val="519DEB"/>
+          <w:lang w:eastAsia="en-US"/>
+        </w:rPr>
+        <w:t>static</w:t>
+      </w:r>
+    </w:p>
+    <w:p/>
+    <w:p>
+      <w:r>
+        <w:t xml:space="preserve">If the CSS browser does not update after changes in the code, then press control, shift and R to refresh the browser. </w:t>
+      </w:r>
+    </w:p>
     <w:p>
       <w:pPr>
         <w:pStyle w:val="Heading1"/>
@@ -2577,15 +3377,7 @@
           <w:color w:val="9BA2B1"/>
           <w:lang w:eastAsia="en-US"/>
         </w:rPr>
-        <w:t>{% load static %}</w:t>
-      </w:r>
-      <w:r>
-        <w:rPr>
-          <w:rFonts w:ascii="Menlo" w:hAnsi="Menlo" w:cs="Menlo"/>
-          <w:color w:val="9BA2B1"/>
-          <w:lang w:eastAsia="en-US"/>
-        </w:rPr>
-        <w:t xml:space="preserve"> </w:t>
+        <w:t xml:space="preserve">{% load static %} </w:t>
       </w:r>
       <w:r>
         <w:rPr>
@@ -2695,24 +3487,7 @@
           <w:color w:val="9BA2B1"/>
           <w:lang w:eastAsia="en-US"/>
         </w:rPr>
-        <w:lastRenderedPageBreak/>
-        <w:t>{%</w:t>
-      </w:r>
-      <w:r>
-        <w:rPr>
-          <w:rFonts w:ascii="Menlo" w:hAnsi="Menlo" w:cs="Menlo"/>
-          <w:color w:val="9BA2B1"/>
-          <w:lang w:eastAsia="en-US"/>
-        </w:rPr>
-        <w:t>endblock</w:t>
-      </w:r>
-      <w:r>
-        <w:rPr>
-          <w:rFonts w:ascii="Menlo" w:hAnsi="Menlo" w:cs="Menlo"/>
-          <w:color w:val="9BA2B1"/>
-          <w:lang w:eastAsia="en-US"/>
-        </w:rPr>
-        <w:t>%}</w:t>
+        <w:t>{%endblock%}</w:t>
       </w:r>
     </w:p>
     <w:p>
@@ -2760,6 +3535,1939 @@
         <w:t xml:space="preserve">So lets assume there is a request for the resources page. The resources page is requested, and the first line is exectuted, which is that it is extended to base.html. The machine then looks through base.html and renders the base.html code. Then the block body code is searched for in the resources page, which is executed. In this manner, the navigation bar inside the base.html file is rendered first, and then the block body code is executed. </w:t>
       </w:r>
     </w:p>
+    <w:p/>
+    <w:p>
+      <w:pPr>
+        <w:pStyle w:val="Heading1"/>
+      </w:pPr>
+      <w:r>
+        <w:t xml:space="preserve">Forms </w:t>
+      </w:r>
+    </w:p>
+    <w:p/>
+    <w:p>
+      <w:r>
+        <w:t>In order to add forms to the application, the relevant urls and views need to be set up first. A new url pattern needs to be defined. An example is provided below.</w:t>
+      </w:r>
+    </w:p>
+    <w:p/>
+    <w:p>
+      <w:pPr>
+        <w:autoSpaceDE w:val="0"/>
+        <w:autoSpaceDN w:val="0"/>
+        <w:adjustRightInd w:val="0"/>
+        <w:rPr>
+          <w:rFonts w:ascii="Menlo" w:hAnsi="Menlo" w:cs="Menlo"/>
+          <w:color w:val="9BA2B1"/>
+          <w:lang w:eastAsia="en-US"/>
+        </w:rPr>
+      </w:pPr>
+      <w:r>
+        <w:rPr>
+          <w:rFonts w:ascii="Menlo" w:hAnsi="Menlo" w:cs="Menlo"/>
+          <w:color w:val="519DEB"/>
+          <w:lang w:eastAsia="en-US"/>
+        </w:rPr>
+        <w:t>path</w:t>
+      </w:r>
+      <w:r>
+        <w:rPr>
+          <w:rFonts w:ascii="Menlo" w:hAnsi="Menlo" w:cs="Menlo"/>
+          <w:color w:val="9BA2B1"/>
+          <w:lang w:eastAsia="en-US"/>
+        </w:rPr>
+        <w:t>(</w:t>
+      </w:r>
+      <w:r>
+        <w:rPr>
+          <w:rFonts w:ascii="Menlo" w:hAnsi="Menlo" w:cs="Menlo"/>
+          <w:color w:val="88B966"/>
+          <w:lang w:eastAsia="en-US"/>
+        </w:rPr>
+        <w:t>'addrisks/'</w:t>
+      </w:r>
+      <w:r>
+        <w:rPr>
+          <w:rFonts w:ascii="Menlo" w:hAnsi="Menlo" w:cs="Menlo"/>
+          <w:color w:val="9BA2B1"/>
+          <w:lang w:eastAsia="en-US"/>
+        </w:rPr>
+        <w:t xml:space="preserve">, </w:t>
+      </w:r>
+      <w:r>
+        <w:rPr>
+          <w:rFonts w:ascii="Menlo" w:hAnsi="Menlo" w:cs="Menlo"/>
+          <w:color w:val="DEB468"/>
+          <w:lang w:eastAsia="en-US"/>
+        </w:rPr>
+        <w:t>views</w:t>
+      </w:r>
+      <w:r>
+        <w:rPr>
+          <w:rFonts w:ascii="Menlo" w:hAnsi="Menlo" w:cs="Menlo"/>
+          <w:color w:val="9BA2B1"/>
+          <w:lang w:eastAsia="en-US"/>
+        </w:rPr>
+        <w:t>.</w:t>
+      </w:r>
+      <w:r>
+        <w:rPr>
+          <w:rFonts w:ascii="Menlo" w:hAnsi="Menlo" w:cs="Menlo"/>
+          <w:color w:val="9BA2B1"/>
+          <w:lang w:eastAsia="en-US"/>
+        </w:rPr>
+        <w:t>risk_form</w:t>
+      </w:r>
+      <w:r>
+        <w:rPr>
+          <w:rFonts w:ascii="Menlo" w:hAnsi="Menlo" w:cs="Menlo"/>
+          <w:color w:val="9BA2B1"/>
+          <w:lang w:eastAsia="en-US"/>
+        </w:rPr>
+        <w:t xml:space="preserve">, </w:t>
+      </w:r>
+      <w:r>
+        <w:rPr>
+          <w:rFonts w:ascii="Menlo" w:hAnsi="Menlo" w:cs="Menlo"/>
+          <w:color w:val="D65562"/>
+          <w:lang w:eastAsia="en-US"/>
+        </w:rPr>
+        <w:t>name</w:t>
+      </w:r>
+      <w:r>
+        <w:rPr>
+          <w:rFonts w:ascii="Menlo" w:hAnsi="Menlo" w:cs="Menlo"/>
+          <w:color w:val="48A8B5"/>
+          <w:lang w:eastAsia="en-US"/>
+        </w:rPr>
+        <w:t>=</w:t>
+      </w:r>
+      <w:r>
+        <w:rPr>
+          <w:rFonts w:ascii="Menlo" w:hAnsi="Menlo" w:cs="Menlo"/>
+          <w:color w:val="88B966"/>
+          <w:lang w:eastAsia="en-US"/>
+        </w:rPr>
+        <w:t>'</w:t>
+      </w:r>
+      <w:r>
+        <w:rPr>
+          <w:rFonts w:ascii="Menlo" w:hAnsi="Menlo" w:cs="Menlo"/>
+          <w:color w:val="88B966"/>
+          <w:lang w:eastAsia="en-US"/>
+        </w:rPr>
+        <w:t>risk_form</w:t>
+      </w:r>
+      <w:r>
+        <w:rPr>
+          <w:rFonts w:ascii="Menlo" w:hAnsi="Menlo" w:cs="Menlo"/>
+          <w:color w:val="9BA2B1"/>
+          <w:lang w:eastAsia="en-US"/>
+        </w:rPr>
+        <w:t>),</w:t>
+      </w:r>
+    </w:p>
+    <w:p>
+      <w:pPr>
+        <w:autoSpaceDE w:val="0"/>
+        <w:autoSpaceDN w:val="0"/>
+        <w:adjustRightInd w:val="0"/>
+        <w:rPr>
+          <w:rFonts w:ascii="Menlo" w:hAnsi="Menlo" w:cs="Menlo"/>
+          <w:color w:val="9BA2B1"/>
+          <w:lang w:eastAsia="en-US"/>
+        </w:rPr>
+      </w:pPr>
+    </w:p>
+    <w:p>
+      <w:pPr>
+        <w:autoSpaceDE w:val="0"/>
+        <w:autoSpaceDN w:val="0"/>
+        <w:adjustRightInd w:val="0"/>
+      </w:pPr>
+      <w:r>
+        <w:lastRenderedPageBreak/>
+        <w:t>In the example above, a url pattern has been created with a path of addrisks and a view</w:t>
+      </w:r>
+      <w:r>
+        <w:t xml:space="preserve"> name of create risk</w:t>
+      </w:r>
+      <w:r>
+        <w:t xml:space="preserve">. </w:t>
+      </w:r>
+    </w:p>
+    <w:p>
+      <w:pPr>
+        <w:autoSpaceDE w:val="0"/>
+        <w:autoSpaceDN w:val="0"/>
+        <w:adjustRightInd w:val="0"/>
+      </w:pPr>
+    </w:p>
+    <w:p>
+      <w:pPr>
+        <w:autoSpaceDE w:val="0"/>
+        <w:autoSpaceDN w:val="0"/>
+        <w:adjustRightInd w:val="0"/>
+      </w:pPr>
+      <w:r>
+        <w:t xml:space="preserve">The next step is to create a new file in the application directory named forms.py. This file will contain a class for each form that we are creating. You have to import the forms functions and the risks model into forms.py </w:t>
+      </w:r>
+    </w:p>
+    <w:p>
+      <w:pPr>
+        <w:autoSpaceDE w:val="0"/>
+        <w:autoSpaceDN w:val="0"/>
+        <w:adjustRightInd w:val="0"/>
+      </w:pPr>
+    </w:p>
+    <w:p>
+      <w:pPr>
+        <w:autoSpaceDE w:val="0"/>
+        <w:autoSpaceDN w:val="0"/>
+        <w:adjustRightInd w:val="0"/>
+        <w:jc w:val="center"/>
+        <w:rPr>
+          <w:rFonts w:ascii="Menlo" w:hAnsi="Menlo" w:cs="Menlo"/>
+          <w:color w:val="9BA2B1"/>
+          <w:lang w:eastAsia="en-US"/>
+        </w:rPr>
+      </w:pPr>
+      <w:r>
+        <w:rPr>
+          <w:rFonts w:ascii="Menlo" w:hAnsi="Menlo" w:cs="Menlo"/>
+          <w:color w:val="B85DD5"/>
+          <w:lang w:eastAsia="en-US"/>
+        </w:rPr>
+        <w:t>from</w:t>
+      </w:r>
+      <w:r>
+        <w:rPr>
+          <w:rFonts w:ascii="Menlo" w:hAnsi="Menlo" w:cs="Menlo"/>
+          <w:color w:val="9BA2B1"/>
+          <w:lang w:eastAsia="en-US"/>
+        </w:rPr>
+        <w:t xml:space="preserve"> </w:t>
+      </w:r>
+      <w:r>
+        <w:rPr>
+          <w:rFonts w:ascii="Menlo" w:hAnsi="Menlo" w:cs="Menlo"/>
+          <w:color w:val="DEB468"/>
+          <w:lang w:eastAsia="en-US"/>
+        </w:rPr>
+        <w:t>django</w:t>
+      </w:r>
+      <w:r>
+        <w:rPr>
+          <w:rFonts w:ascii="Menlo" w:hAnsi="Menlo" w:cs="Menlo"/>
+          <w:color w:val="9BA2B1"/>
+          <w:lang w:eastAsia="en-US"/>
+        </w:rPr>
+        <w:t xml:space="preserve"> </w:t>
+      </w:r>
+      <w:r>
+        <w:rPr>
+          <w:rFonts w:ascii="Menlo" w:hAnsi="Menlo" w:cs="Menlo"/>
+          <w:color w:val="B85DD5"/>
+          <w:lang w:eastAsia="en-US"/>
+        </w:rPr>
+        <w:t>import</w:t>
+      </w:r>
+      <w:r>
+        <w:rPr>
+          <w:rFonts w:ascii="Menlo" w:hAnsi="Menlo" w:cs="Menlo"/>
+          <w:color w:val="9BA2B1"/>
+          <w:lang w:eastAsia="en-US"/>
+        </w:rPr>
+        <w:t xml:space="preserve"> </w:t>
+      </w:r>
+      <w:r>
+        <w:rPr>
+          <w:rFonts w:ascii="Menlo" w:hAnsi="Menlo" w:cs="Menlo"/>
+          <w:color w:val="DEB468"/>
+          <w:lang w:eastAsia="en-US"/>
+        </w:rPr>
+        <w:t>forms</w:t>
+      </w:r>
+    </w:p>
+    <w:p>
+      <w:pPr>
+        <w:autoSpaceDE w:val="0"/>
+        <w:autoSpaceDN w:val="0"/>
+        <w:adjustRightInd w:val="0"/>
+        <w:jc w:val="center"/>
+        <w:rPr>
+          <w:rFonts w:ascii="Menlo" w:hAnsi="Menlo" w:cs="Menlo"/>
+          <w:color w:val="9BA2B1"/>
+          <w:lang w:eastAsia="en-US"/>
+        </w:rPr>
+      </w:pPr>
+      <w:r>
+        <w:rPr>
+          <w:rFonts w:ascii="Menlo" w:hAnsi="Menlo" w:cs="Menlo"/>
+          <w:color w:val="B85DD5"/>
+          <w:lang w:eastAsia="en-US"/>
+        </w:rPr>
+        <w:t>from</w:t>
+      </w:r>
+      <w:r>
+        <w:rPr>
+          <w:rFonts w:ascii="Menlo" w:hAnsi="Menlo" w:cs="Menlo"/>
+          <w:color w:val="9BA2B1"/>
+          <w:lang w:eastAsia="en-US"/>
+        </w:rPr>
+        <w:t xml:space="preserve"> .</w:t>
+      </w:r>
+      <w:r>
+        <w:rPr>
+          <w:rFonts w:ascii="Menlo" w:hAnsi="Menlo" w:cs="Menlo"/>
+          <w:color w:val="DEB468"/>
+          <w:lang w:eastAsia="en-US"/>
+        </w:rPr>
+        <w:t>models</w:t>
+      </w:r>
+      <w:r>
+        <w:rPr>
+          <w:rFonts w:ascii="Menlo" w:hAnsi="Menlo" w:cs="Menlo"/>
+          <w:color w:val="9BA2B1"/>
+          <w:lang w:eastAsia="en-US"/>
+        </w:rPr>
+        <w:t xml:space="preserve"> </w:t>
+      </w:r>
+      <w:r>
+        <w:rPr>
+          <w:rFonts w:ascii="Menlo" w:hAnsi="Menlo" w:cs="Menlo"/>
+          <w:color w:val="B85DD5"/>
+          <w:lang w:eastAsia="en-US"/>
+        </w:rPr>
+        <w:t>import</w:t>
+      </w:r>
+      <w:r>
+        <w:rPr>
+          <w:rFonts w:ascii="Menlo" w:hAnsi="Menlo" w:cs="Menlo"/>
+          <w:color w:val="9BA2B1"/>
+          <w:lang w:eastAsia="en-US"/>
+        </w:rPr>
+        <w:t xml:space="preserve"> </w:t>
+      </w:r>
+      <w:r>
+        <w:rPr>
+          <w:rFonts w:ascii="Menlo" w:hAnsi="Menlo" w:cs="Menlo"/>
+          <w:color w:val="DEB468"/>
+          <w:lang w:eastAsia="en-US"/>
+        </w:rPr>
+        <w:t>Risk</w:t>
+      </w:r>
+    </w:p>
+    <w:p>
+      <w:pPr>
+        <w:autoSpaceDE w:val="0"/>
+        <w:autoSpaceDN w:val="0"/>
+        <w:adjustRightInd w:val="0"/>
+        <w:rPr>
+          <w:rFonts w:ascii="Menlo" w:hAnsi="Menlo" w:cs="Menlo"/>
+          <w:color w:val="9BA2B1"/>
+          <w:lang w:eastAsia="en-US"/>
+        </w:rPr>
+      </w:pPr>
+    </w:p>
+    <w:p>
+      <w:r>
+        <w:t xml:space="preserve">The next step is to create a class which contains a meta class inside it. The meta class defines the fields that are going to be contained inside the form. </w:t>
+      </w:r>
+      <w:r>
+        <w:t xml:space="preserve">Inside the meta class, we need to state the model that we are using and the fields that we want in the form (as a list). These are just the variables inside the respective model. </w:t>
+      </w:r>
+      <w:r>
+        <w:t xml:space="preserve">Example code is provided below: </w:t>
+      </w:r>
+    </w:p>
+    <w:p/>
+    <w:p/>
+    <w:p>
+      <w:pPr>
+        <w:autoSpaceDE w:val="0"/>
+        <w:autoSpaceDN w:val="0"/>
+        <w:adjustRightInd w:val="0"/>
+        <w:rPr>
+          <w:rFonts w:ascii="Menlo" w:hAnsi="Menlo" w:cs="Menlo"/>
+          <w:color w:val="9BA2B1"/>
+          <w:lang w:eastAsia="en-US"/>
+        </w:rPr>
+      </w:pPr>
+      <w:r>
+        <w:rPr>
+          <w:rFonts w:ascii="Menlo" w:hAnsi="Menlo" w:cs="Menlo"/>
+          <w:color w:val="B85DD5"/>
+          <w:lang w:eastAsia="en-US"/>
+        </w:rPr>
+        <w:t>from</w:t>
+      </w:r>
+      <w:r>
+        <w:rPr>
+          <w:rFonts w:ascii="Menlo" w:hAnsi="Menlo" w:cs="Menlo"/>
+          <w:color w:val="9BA2B1"/>
+          <w:lang w:eastAsia="en-US"/>
+        </w:rPr>
+        <w:t xml:space="preserve"> </w:t>
+      </w:r>
+      <w:r>
+        <w:rPr>
+          <w:rFonts w:ascii="Menlo" w:hAnsi="Menlo" w:cs="Menlo"/>
+          <w:color w:val="DEB468"/>
+          <w:lang w:eastAsia="en-US"/>
+        </w:rPr>
+        <w:t>django</w:t>
+      </w:r>
+      <w:r>
+        <w:rPr>
+          <w:rFonts w:ascii="Menlo" w:hAnsi="Menlo" w:cs="Menlo"/>
+          <w:color w:val="9BA2B1"/>
+          <w:lang w:eastAsia="en-US"/>
+        </w:rPr>
+        <w:t xml:space="preserve"> </w:t>
+      </w:r>
+      <w:r>
+        <w:rPr>
+          <w:rFonts w:ascii="Menlo" w:hAnsi="Menlo" w:cs="Menlo"/>
+          <w:color w:val="B85DD5"/>
+          <w:lang w:eastAsia="en-US"/>
+        </w:rPr>
+        <w:t>import</w:t>
+      </w:r>
+      <w:r>
+        <w:rPr>
+          <w:rFonts w:ascii="Menlo" w:hAnsi="Menlo" w:cs="Menlo"/>
+          <w:color w:val="9BA2B1"/>
+          <w:lang w:eastAsia="en-US"/>
+        </w:rPr>
+        <w:t xml:space="preserve"> </w:t>
+      </w:r>
+      <w:r>
+        <w:rPr>
+          <w:rFonts w:ascii="Menlo" w:hAnsi="Menlo" w:cs="Menlo"/>
+          <w:color w:val="DEB468"/>
+          <w:lang w:eastAsia="en-US"/>
+        </w:rPr>
+        <w:t>forms</w:t>
+      </w:r>
+      <w:r>
+        <w:rPr>
+          <w:rFonts w:ascii="Menlo" w:hAnsi="Menlo" w:cs="Menlo"/>
+          <w:color w:val="9BA2B1"/>
+          <w:lang w:eastAsia="en-US"/>
+        </w:rPr>
+        <w:t xml:space="preserve"> </w:t>
+      </w:r>
+    </w:p>
+    <w:p>
+      <w:pPr>
+        <w:autoSpaceDE w:val="0"/>
+        <w:autoSpaceDN w:val="0"/>
+        <w:adjustRightInd w:val="0"/>
+        <w:rPr>
+          <w:rFonts w:ascii="Menlo" w:hAnsi="Menlo" w:cs="Menlo"/>
+          <w:color w:val="9BA2B1"/>
+          <w:lang w:eastAsia="en-US"/>
+        </w:rPr>
+      </w:pPr>
+      <w:r>
+        <w:rPr>
+          <w:rFonts w:ascii="Menlo" w:hAnsi="Menlo" w:cs="Menlo"/>
+          <w:color w:val="B85DD5"/>
+          <w:lang w:eastAsia="en-US"/>
+        </w:rPr>
+        <w:t>from</w:t>
+      </w:r>
+      <w:r>
+        <w:rPr>
+          <w:rFonts w:ascii="Menlo" w:hAnsi="Menlo" w:cs="Menlo"/>
+          <w:color w:val="9BA2B1"/>
+          <w:lang w:eastAsia="en-US"/>
+        </w:rPr>
+        <w:t xml:space="preserve"> .</w:t>
+      </w:r>
+      <w:r>
+        <w:rPr>
+          <w:rFonts w:ascii="Menlo" w:hAnsi="Menlo" w:cs="Menlo"/>
+          <w:color w:val="DEB468"/>
+          <w:lang w:eastAsia="en-US"/>
+        </w:rPr>
+        <w:t>models</w:t>
+      </w:r>
+      <w:r>
+        <w:rPr>
+          <w:rFonts w:ascii="Menlo" w:hAnsi="Menlo" w:cs="Menlo"/>
+          <w:color w:val="9BA2B1"/>
+          <w:lang w:eastAsia="en-US"/>
+        </w:rPr>
+        <w:t xml:space="preserve"> </w:t>
+      </w:r>
+      <w:r>
+        <w:rPr>
+          <w:rFonts w:ascii="Menlo" w:hAnsi="Menlo" w:cs="Menlo"/>
+          <w:color w:val="B85DD5"/>
+          <w:lang w:eastAsia="en-US"/>
+        </w:rPr>
+        <w:t>import</w:t>
+      </w:r>
+      <w:r>
+        <w:rPr>
+          <w:rFonts w:ascii="Menlo" w:hAnsi="Menlo" w:cs="Menlo"/>
+          <w:color w:val="9BA2B1"/>
+          <w:lang w:eastAsia="en-US"/>
+        </w:rPr>
+        <w:t xml:space="preserve"> </w:t>
+      </w:r>
+      <w:r>
+        <w:rPr>
+          <w:rFonts w:ascii="Menlo" w:hAnsi="Menlo" w:cs="Menlo"/>
+          <w:color w:val="DEB468"/>
+          <w:lang w:eastAsia="en-US"/>
+        </w:rPr>
+        <w:t>Risk</w:t>
+      </w:r>
+    </w:p>
+    <w:p>
+      <w:pPr>
+        <w:autoSpaceDE w:val="0"/>
+        <w:autoSpaceDN w:val="0"/>
+        <w:adjustRightInd w:val="0"/>
+        <w:rPr>
+          <w:rFonts w:ascii="Menlo" w:hAnsi="Menlo" w:cs="Menlo"/>
+          <w:color w:val="9BA2B1"/>
+          <w:lang w:eastAsia="en-US"/>
+        </w:rPr>
+      </w:pPr>
+    </w:p>
+    <w:p>
+      <w:pPr>
+        <w:autoSpaceDE w:val="0"/>
+        <w:autoSpaceDN w:val="0"/>
+        <w:adjustRightInd w:val="0"/>
+        <w:rPr>
+          <w:rFonts w:ascii="Menlo" w:hAnsi="Menlo" w:cs="Menlo"/>
+          <w:color w:val="9BA2B1"/>
+          <w:lang w:eastAsia="en-US"/>
+        </w:rPr>
+      </w:pPr>
+      <w:r>
+        <w:rPr>
+          <w:rFonts w:ascii="Menlo" w:hAnsi="Menlo" w:cs="Menlo"/>
+          <w:color w:val="B85DD5"/>
+          <w:lang w:eastAsia="en-US"/>
+        </w:rPr>
+        <w:t>class</w:t>
+      </w:r>
+      <w:r>
+        <w:rPr>
+          <w:rFonts w:ascii="Menlo" w:hAnsi="Menlo" w:cs="Menlo"/>
+          <w:color w:val="9BA2B1"/>
+          <w:lang w:eastAsia="en-US"/>
+        </w:rPr>
+        <w:t xml:space="preserve"> </w:t>
+      </w:r>
+      <w:r>
+        <w:rPr>
+          <w:rFonts w:ascii="Menlo" w:hAnsi="Menlo" w:cs="Menlo"/>
+          <w:color w:val="DEB468"/>
+          <w:lang w:eastAsia="en-US"/>
+        </w:rPr>
+        <w:t>RiskForm</w:t>
+      </w:r>
+      <w:r>
+        <w:rPr>
+          <w:rFonts w:ascii="Menlo" w:hAnsi="Menlo" w:cs="Menlo"/>
+          <w:color w:val="9BA2B1"/>
+          <w:lang w:eastAsia="en-US"/>
+        </w:rPr>
+        <w:t>(</w:t>
+      </w:r>
+      <w:r>
+        <w:rPr>
+          <w:rFonts w:ascii="Menlo" w:hAnsi="Menlo" w:cs="Menlo"/>
+          <w:color w:val="DEB468"/>
+          <w:lang w:eastAsia="en-US"/>
+        </w:rPr>
+        <w:t>forms</w:t>
+      </w:r>
+      <w:r>
+        <w:rPr>
+          <w:rFonts w:ascii="Menlo" w:hAnsi="Menlo" w:cs="Menlo"/>
+          <w:color w:val="9BA2B1"/>
+          <w:lang w:eastAsia="en-US"/>
+        </w:rPr>
+        <w:t>.</w:t>
+      </w:r>
+      <w:r>
+        <w:rPr>
+          <w:rFonts w:ascii="Menlo" w:hAnsi="Menlo" w:cs="Menlo"/>
+          <w:color w:val="DEB468"/>
+          <w:lang w:eastAsia="en-US"/>
+        </w:rPr>
+        <w:t>M</w:t>
+      </w:r>
+      <w:r>
+        <w:rPr>
+          <w:rFonts w:ascii="Menlo" w:hAnsi="Menlo" w:cs="Menlo"/>
+          <w:color w:val="DEB468"/>
+          <w:lang w:eastAsia="en-US"/>
+        </w:rPr>
+        <w:t>odelForm</w:t>
+      </w:r>
+      <w:r>
+        <w:rPr>
+          <w:rFonts w:ascii="Menlo" w:hAnsi="Menlo" w:cs="Menlo"/>
+          <w:color w:val="9BA2B1"/>
+          <w:lang w:eastAsia="en-US"/>
+        </w:rPr>
+        <w:t>):</w:t>
+      </w:r>
+    </w:p>
+    <w:p>
+      <w:pPr>
+        <w:autoSpaceDE w:val="0"/>
+        <w:autoSpaceDN w:val="0"/>
+        <w:adjustRightInd w:val="0"/>
+        <w:rPr>
+          <w:rFonts w:ascii="Menlo" w:hAnsi="Menlo" w:cs="Menlo"/>
+          <w:color w:val="9BA2B1"/>
+          <w:lang w:eastAsia="en-US"/>
+        </w:rPr>
+      </w:pPr>
+      <w:r>
+        <w:rPr>
+          <w:rFonts w:ascii="Menlo" w:hAnsi="Menlo" w:cs="Menlo"/>
+          <w:color w:val="9BA2B1"/>
+          <w:lang w:eastAsia="en-US"/>
+        </w:rPr>
+        <w:t xml:space="preserve">    </w:t>
+      </w:r>
+      <w:r>
+        <w:rPr>
+          <w:rFonts w:ascii="Menlo" w:hAnsi="Menlo" w:cs="Menlo"/>
+          <w:color w:val="B85DD5"/>
+          <w:lang w:eastAsia="en-US"/>
+        </w:rPr>
+        <w:t>class</w:t>
+      </w:r>
+      <w:r>
+        <w:rPr>
+          <w:rFonts w:ascii="Menlo" w:hAnsi="Menlo" w:cs="Menlo"/>
+          <w:color w:val="9BA2B1"/>
+          <w:lang w:eastAsia="en-US"/>
+        </w:rPr>
+        <w:t xml:space="preserve"> </w:t>
+      </w:r>
+      <w:r>
+        <w:rPr>
+          <w:rFonts w:ascii="Menlo" w:hAnsi="Menlo" w:cs="Menlo"/>
+          <w:color w:val="DEB468"/>
+          <w:lang w:eastAsia="en-US"/>
+        </w:rPr>
+        <w:t>Meta</w:t>
+      </w:r>
+      <w:r>
+        <w:rPr>
+          <w:rFonts w:ascii="Menlo" w:hAnsi="Menlo" w:cs="Menlo"/>
+          <w:color w:val="9BA2B1"/>
+          <w:lang w:eastAsia="en-US"/>
+        </w:rPr>
+        <w:t>:</w:t>
+      </w:r>
+    </w:p>
+    <w:p>
+      <w:pPr>
+        <w:autoSpaceDE w:val="0"/>
+        <w:autoSpaceDN w:val="0"/>
+        <w:adjustRightInd w:val="0"/>
+        <w:rPr>
+          <w:rFonts w:ascii="Menlo" w:hAnsi="Menlo" w:cs="Menlo"/>
+          <w:color w:val="9BA2B1"/>
+          <w:lang w:eastAsia="en-US"/>
+        </w:rPr>
+      </w:pPr>
+      <w:r>
+        <w:rPr>
+          <w:rFonts w:ascii="Menlo" w:hAnsi="Menlo" w:cs="Menlo"/>
+          <w:color w:val="9BA2B1"/>
+          <w:lang w:eastAsia="en-US"/>
+        </w:rPr>
+        <w:t xml:space="preserve">        </w:t>
+      </w:r>
+      <w:r>
+        <w:rPr>
+          <w:rFonts w:ascii="Menlo" w:hAnsi="Menlo" w:cs="Menlo"/>
+          <w:color w:val="D65562"/>
+          <w:lang w:eastAsia="en-US"/>
+        </w:rPr>
+        <w:t>model</w:t>
+      </w:r>
+      <w:r>
+        <w:rPr>
+          <w:rFonts w:ascii="Menlo" w:hAnsi="Menlo" w:cs="Menlo"/>
+          <w:color w:val="9BA2B1"/>
+          <w:lang w:eastAsia="en-US"/>
+        </w:rPr>
+        <w:t xml:space="preserve"> </w:t>
+      </w:r>
+      <w:r>
+        <w:rPr>
+          <w:rFonts w:ascii="Menlo" w:hAnsi="Menlo" w:cs="Menlo"/>
+          <w:color w:val="48A8B5"/>
+          <w:lang w:eastAsia="en-US"/>
+        </w:rPr>
+        <w:t>=</w:t>
+      </w:r>
+      <w:r>
+        <w:rPr>
+          <w:rFonts w:ascii="Menlo" w:hAnsi="Menlo" w:cs="Menlo"/>
+          <w:color w:val="9BA2B1"/>
+          <w:lang w:eastAsia="en-US"/>
+        </w:rPr>
+        <w:t xml:space="preserve"> </w:t>
+      </w:r>
+      <w:r>
+        <w:rPr>
+          <w:rFonts w:ascii="Menlo" w:hAnsi="Menlo" w:cs="Menlo"/>
+          <w:color w:val="DEB468"/>
+          <w:lang w:eastAsia="en-US"/>
+        </w:rPr>
+        <w:t>Risk</w:t>
+      </w:r>
+    </w:p>
+    <w:p>
+      <w:pPr>
+        <w:autoSpaceDE w:val="0"/>
+        <w:autoSpaceDN w:val="0"/>
+        <w:adjustRightInd w:val="0"/>
+        <w:rPr>
+          <w:rFonts w:ascii="Menlo" w:hAnsi="Menlo" w:cs="Menlo"/>
+          <w:color w:val="9BA2B1"/>
+          <w:lang w:eastAsia="en-US"/>
+        </w:rPr>
+      </w:pPr>
+      <w:r>
+        <w:rPr>
+          <w:rFonts w:ascii="Menlo" w:hAnsi="Menlo" w:cs="Menlo"/>
+          <w:color w:val="9BA2B1"/>
+          <w:lang w:eastAsia="en-US"/>
+        </w:rPr>
+        <w:t xml:space="preserve">        </w:t>
+      </w:r>
+      <w:r>
+        <w:rPr>
+          <w:rFonts w:ascii="Menlo" w:hAnsi="Menlo" w:cs="Menlo"/>
+          <w:color w:val="D65562"/>
+          <w:lang w:eastAsia="en-US"/>
+        </w:rPr>
+        <w:t>fields</w:t>
+      </w:r>
+      <w:r>
+        <w:rPr>
+          <w:rFonts w:ascii="Menlo" w:hAnsi="Menlo" w:cs="Menlo"/>
+          <w:color w:val="9BA2B1"/>
+          <w:lang w:eastAsia="en-US"/>
+        </w:rPr>
+        <w:t xml:space="preserve"> </w:t>
+      </w:r>
+      <w:r>
+        <w:rPr>
+          <w:rFonts w:ascii="Menlo" w:hAnsi="Menlo" w:cs="Menlo"/>
+          <w:color w:val="48A8B5"/>
+          <w:lang w:eastAsia="en-US"/>
+        </w:rPr>
+        <w:t>=</w:t>
+      </w:r>
+      <w:r>
+        <w:rPr>
+          <w:rFonts w:ascii="Menlo" w:hAnsi="Menlo" w:cs="Menlo"/>
+          <w:color w:val="9BA2B1"/>
+          <w:lang w:eastAsia="en-US"/>
+        </w:rPr>
+        <w:t xml:space="preserve"> [</w:t>
+      </w:r>
+      <w:r>
+        <w:rPr>
+          <w:rFonts w:ascii="Menlo" w:hAnsi="Menlo" w:cs="Menlo"/>
+          <w:color w:val="88B966"/>
+          <w:lang w:eastAsia="en-US"/>
+        </w:rPr>
+        <w:t>"risk_description"</w:t>
+      </w:r>
+      <w:r>
+        <w:rPr>
+          <w:rFonts w:ascii="Menlo" w:hAnsi="Menlo" w:cs="Menlo"/>
+          <w:color w:val="9BA2B1"/>
+          <w:lang w:eastAsia="en-US"/>
+        </w:rPr>
+        <w:t>,</w:t>
+      </w:r>
+      <w:r>
+        <w:rPr>
+          <w:rFonts w:ascii="Menlo" w:hAnsi="Menlo" w:cs="Menlo"/>
+          <w:color w:val="88B966"/>
+          <w:lang w:eastAsia="en-US"/>
+        </w:rPr>
+        <w:t>"risk_impact"</w:t>
+      </w:r>
+      <w:r>
+        <w:rPr>
+          <w:rFonts w:ascii="Menlo" w:hAnsi="Menlo" w:cs="Menlo"/>
+          <w:color w:val="9BA2B1"/>
+          <w:lang w:eastAsia="en-US"/>
+        </w:rPr>
+        <w:t>,</w:t>
+      </w:r>
+      <w:r>
+        <w:rPr>
+          <w:rFonts w:ascii="Menlo" w:hAnsi="Menlo" w:cs="Menlo"/>
+          <w:color w:val="88B966"/>
+          <w:lang w:eastAsia="en-US"/>
+        </w:rPr>
+        <w:t>"risk_probability"</w:t>
+      </w:r>
+      <w:r>
+        <w:rPr>
+          <w:rFonts w:ascii="Menlo" w:hAnsi="Menlo" w:cs="Menlo"/>
+          <w:color w:val="9BA2B1"/>
+          <w:lang w:eastAsia="en-US"/>
+        </w:rPr>
+        <w:t>,</w:t>
+      </w:r>
+    </w:p>
+    <w:p>
+      <w:pPr>
+        <w:autoSpaceDE w:val="0"/>
+        <w:autoSpaceDN w:val="0"/>
+        <w:adjustRightInd w:val="0"/>
+        <w:rPr>
+          <w:rFonts w:ascii="Menlo" w:hAnsi="Menlo" w:cs="Menlo"/>
+          <w:color w:val="9BA2B1"/>
+          <w:lang w:eastAsia="en-US"/>
+        </w:rPr>
+      </w:pPr>
+      <w:r>
+        <w:rPr>
+          <w:rFonts w:ascii="Menlo" w:hAnsi="Menlo" w:cs="Menlo"/>
+          <w:color w:val="9BA2B1"/>
+          <w:lang w:eastAsia="en-US"/>
+        </w:rPr>
+        <w:t xml:space="preserve">                  </w:t>
+      </w:r>
+      <w:r>
+        <w:rPr>
+          <w:rFonts w:ascii="Menlo" w:hAnsi="Menlo" w:cs="Menlo"/>
+          <w:color w:val="88B966"/>
+          <w:lang w:eastAsia="en-US"/>
+        </w:rPr>
+        <w:t>"risk_mitigation"</w:t>
+      </w:r>
+      <w:r>
+        <w:rPr>
+          <w:rFonts w:ascii="Menlo" w:hAnsi="Menlo" w:cs="Menlo"/>
+          <w:color w:val="9BA2B1"/>
+          <w:lang w:eastAsia="en-US"/>
+        </w:rPr>
+        <w:t>,</w:t>
+      </w:r>
+      <w:r>
+        <w:rPr>
+          <w:rFonts w:ascii="Menlo" w:hAnsi="Menlo" w:cs="Menlo"/>
+          <w:color w:val="88B966"/>
+          <w:lang w:eastAsia="en-US"/>
+        </w:rPr>
+        <w:t>"risk_owner"</w:t>
+      </w:r>
+      <w:r>
+        <w:rPr>
+          <w:rFonts w:ascii="Menlo" w:hAnsi="Menlo" w:cs="Menlo"/>
+          <w:color w:val="9BA2B1"/>
+          <w:lang w:eastAsia="en-US"/>
+        </w:rPr>
+        <w:t>,</w:t>
+      </w:r>
+      <w:r>
+        <w:rPr>
+          <w:rFonts w:ascii="Menlo" w:hAnsi="Menlo" w:cs="Menlo"/>
+          <w:color w:val="88B966"/>
+          <w:lang w:eastAsia="en-US"/>
+        </w:rPr>
+        <w:t>"risk_status"</w:t>
+      </w:r>
+      <w:r>
+        <w:rPr>
+          <w:rFonts w:ascii="Menlo" w:hAnsi="Menlo" w:cs="Menlo"/>
+          <w:color w:val="9BA2B1"/>
+          <w:lang w:eastAsia="en-US"/>
+        </w:rPr>
+        <w:t>,</w:t>
+      </w:r>
+      <w:r>
+        <w:rPr>
+          <w:rFonts w:ascii="Menlo" w:hAnsi="Menlo" w:cs="Menlo"/>
+          <w:color w:val="88B966"/>
+          <w:lang w:eastAsia="en-US"/>
+        </w:rPr>
+        <w:t>"date_opened"</w:t>
+      </w:r>
+      <w:r>
+        <w:rPr>
+          <w:rFonts w:ascii="Menlo" w:hAnsi="Menlo" w:cs="Menlo"/>
+          <w:color w:val="9BA2B1"/>
+          <w:lang w:eastAsia="en-US"/>
+        </w:rPr>
+        <w:t>]</w:t>
+      </w:r>
+    </w:p>
+    <w:p>
+      <w:pPr>
+        <w:autoSpaceDE w:val="0"/>
+        <w:autoSpaceDN w:val="0"/>
+        <w:adjustRightInd w:val="0"/>
+        <w:rPr>
+          <w:rFonts w:ascii="Menlo" w:hAnsi="Menlo" w:cs="Menlo"/>
+          <w:color w:val="9BA2B1"/>
+          <w:lang w:eastAsia="en-US"/>
+        </w:rPr>
+      </w:pPr>
+      <w:r>
+        <w:rPr>
+          <w:rFonts w:ascii="Menlo" w:hAnsi="Menlo" w:cs="Menlo"/>
+          <w:color w:val="9BA2B1"/>
+          <w:lang w:eastAsia="en-US"/>
+        </w:rPr>
+        <w:t xml:space="preserve">  </w:t>
+      </w:r>
+    </w:p>
+    <w:p>
+      <w:pPr>
+        <w:autoSpaceDE w:val="0"/>
+        <w:autoSpaceDN w:val="0"/>
+        <w:adjustRightInd w:val="0"/>
+        <w:rPr>
+          <w:rFonts w:ascii="Menlo" w:hAnsi="Menlo" w:cs="Menlo"/>
+          <w:color w:val="9BA2B1"/>
+          <w:lang w:eastAsia="en-US"/>
+        </w:rPr>
+      </w:pPr>
+      <w:r>
+        <w:rPr>
+          <w:rFonts w:ascii="Menlo" w:hAnsi="Menlo" w:cs="Menlo"/>
+          <w:color w:val="9BA2B1"/>
+          <w:lang w:eastAsia="en-US"/>
+        </w:rPr>
+        <w:t xml:space="preserve">   </w:t>
+      </w:r>
+    </w:p>
+    <w:p>
+      <w:r>
+        <w:t>The next step is to create a template, so a new html template can be create with a suitable name such as risk_form.html</w:t>
+      </w:r>
+      <w:r>
+        <w:t xml:space="preserve">. Inside the HTML tag, we create a form tag and the method defined within the tag is the POST method, as we are posting </w:t>
+      </w:r>
+      <w:r>
+        <w:t>the form data to the database</w:t>
+      </w:r>
+      <w:r>
+        <w:t xml:space="preserve">. </w:t>
+      </w:r>
+      <w:r>
+        <w:t>The csrf token needs to be included for security reasons. I can search more on this topic to find out more. A button has been included to submit the data for the form. The form data is being pa</w:t>
+      </w:r>
+      <w:r>
+        <w:t>r</w:t>
+      </w:r>
+      <w:r>
+        <w:t xml:space="preserve">sed into the html template to the {{form}} area from the views context. </w:t>
+      </w:r>
+      <w:r>
+        <w:t xml:space="preserve">Example code is shown below: </w:t>
+      </w:r>
+    </w:p>
+    <w:p/>
+    <w:p>
+      <w:pPr>
+        <w:autoSpaceDE w:val="0"/>
+        <w:autoSpaceDN w:val="0"/>
+        <w:adjustRightInd w:val="0"/>
+        <w:rPr>
+          <w:rFonts w:ascii="Menlo" w:hAnsi="Menlo" w:cs="Menlo"/>
+          <w:color w:val="9BA2B1"/>
+          <w:lang w:eastAsia="en-US"/>
+        </w:rPr>
+      </w:pPr>
+      <w:r>
+        <w:rPr>
+          <w:rFonts w:ascii="Menlo" w:hAnsi="Menlo" w:cs="Menlo"/>
+          <w:color w:val="9BA2B1"/>
+          <w:lang w:eastAsia="en-US"/>
+        </w:rPr>
+        <w:t>&lt;</w:t>
+      </w:r>
+      <w:r>
+        <w:rPr>
+          <w:rFonts w:ascii="Menlo" w:hAnsi="Menlo" w:cs="Menlo"/>
+          <w:color w:val="D65562"/>
+          <w:lang w:eastAsia="en-US"/>
+        </w:rPr>
+        <w:t>form</w:t>
+      </w:r>
+      <w:r>
+        <w:rPr>
+          <w:rFonts w:ascii="Menlo" w:hAnsi="Menlo" w:cs="Menlo"/>
+          <w:color w:val="9BA2B1"/>
+          <w:lang w:eastAsia="en-US"/>
+        </w:rPr>
+        <w:t xml:space="preserve"> </w:t>
+      </w:r>
+      <w:r>
+        <w:rPr>
+          <w:rFonts w:ascii="Menlo" w:hAnsi="Menlo" w:cs="Menlo"/>
+          <w:color w:val="C58853"/>
+          <w:lang w:eastAsia="en-US"/>
+        </w:rPr>
+        <w:t>action</w:t>
+      </w:r>
+      <w:r>
+        <w:rPr>
+          <w:rFonts w:ascii="Menlo" w:hAnsi="Menlo" w:cs="Menlo"/>
+          <w:color w:val="9BA2B1"/>
+          <w:lang w:eastAsia="en-US"/>
+        </w:rPr>
+        <w:t>=</w:t>
+      </w:r>
+      <w:r>
+        <w:rPr>
+          <w:rFonts w:ascii="Menlo" w:hAnsi="Menlo" w:cs="Menlo"/>
+          <w:color w:val="88B966"/>
+          <w:lang w:eastAsia="en-US"/>
+        </w:rPr>
+        <w:t>"POST"</w:t>
+      </w:r>
+      <w:r>
+        <w:rPr>
+          <w:rFonts w:ascii="Menlo" w:hAnsi="Menlo" w:cs="Menlo"/>
+          <w:color w:val="9BA2B1"/>
+          <w:lang w:eastAsia="en-US"/>
+        </w:rPr>
+        <w:t>&gt;</w:t>
+      </w:r>
+    </w:p>
+    <w:p>
+      <w:pPr>
+        <w:autoSpaceDE w:val="0"/>
+        <w:autoSpaceDN w:val="0"/>
+        <w:adjustRightInd w:val="0"/>
+        <w:rPr>
+          <w:rFonts w:ascii="Menlo" w:hAnsi="Menlo" w:cs="Menlo"/>
+          <w:color w:val="9BA2B1"/>
+          <w:lang w:eastAsia="en-US"/>
+        </w:rPr>
+      </w:pPr>
+      <w:r>
+        <w:rPr>
+          <w:rFonts w:ascii="Menlo" w:hAnsi="Menlo" w:cs="Menlo"/>
+          <w:color w:val="9BA2B1"/>
+          <w:lang w:eastAsia="en-US"/>
+        </w:rPr>
+        <w:t xml:space="preserve">    {% csrf_token %}</w:t>
+      </w:r>
+    </w:p>
+    <w:p>
+      <w:pPr>
+        <w:autoSpaceDE w:val="0"/>
+        <w:autoSpaceDN w:val="0"/>
+        <w:adjustRightInd w:val="0"/>
+        <w:rPr>
+          <w:rFonts w:ascii="Menlo" w:hAnsi="Menlo" w:cs="Menlo"/>
+          <w:color w:val="9BA2B1"/>
+          <w:lang w:eastAsia="en-US"/>
+        </w:rPr>
+      </w:pPr>
+      <w:r>
+        <w:rPr>
+          <w:rFonts w:ascii="Menlo" w:hAnsi="Menlo" w:cs="Menlo"/>
+          <w:color w:val="9BA2B1"/>
+          <w:lang w:eastAsia="en-US"/>
+        </w:rPr>
+        <w:t xml:space="preserve">    {{form}}</w:t>
+      </w:r>
+    </w:p>
+    <w:p>
+      <w:pPr>
+        <w:autoSpaceDE w:val="0"/>
+        <w:autoSpaceDN w:val="0"/>
+        <w:adjustRightInd w:val="0"/>
+        <w:rPr>
+          <w:rFonts w:ascii="Menlo" w:hAnsi="Menlo" w:cs="Menlo"/>
+          <w:color w:val="9BA2B1"/>
+          <w:lang w:eastAsia="en-US"/>
+        </w:rPr>
+      </w:pPr>
+      <w:r>
+        <w:rPr>
+          <w:rFonts w:ascii="Menlo" w:hAnsi="Menlo" w:cs="Menlo"/>
+          <w:color w:val="9BA2B1"/>
+          <w:lang w:eastAsia="en-US"/>
+        </w:rPr>
+        <w:t xml:space="preserve">    &lt;</w:t>
+      </w:r>
+      <w:r>
+        <w:rPr>
+          <w:rFonts w:ascii="Menlo" w:hAnsi="Menlo" w:cs="Menlo"/>
+          <w:color w:val="D65562"/>
+          <w:lang w:eastAsia="en-US"/>
+        </w:rPr>
+        <w:t>button</w:t>
+      </w:r>
+      <w:r>
+        <w:rPr>
+          <w:rFonts w:ascii="Menlo" w:hAnsi="Menlo" w:cs="Menlo"/>
+          <w:color w:val="9BA2B1"/>
+          <w:lang w:eastAsia="en-US"/>
+        </w:rPr>
+        <w:t xml:space="preserve"> </w:t>
+      </w:r>
+      <w:r>
+        <w:rPr>
+          <w:rFonts w:ascii="Menlo" w:hAnsi="Menlo" w:cs="Menlo"/>
+          <w:color w:val="C58853"/>
+          <w:lang w:eastAsia="en-US"/>
+        </w:rPr>
+        <w:t>type</w:t>
+      </w:r>
+      <w:r>
+        <w:rPr>
+          <w:rFonts w:ascii="Menlo" w:hAnsi="Menlo" w:cs="Menlo"/>
+          <w:color w:val="9BA2B1"/>
+          <w:lang w:eastAsia="en-US"/>
+        </w:rPr>
+        <w:t>=</w:t>
+      </w:r>
+      <w:r>
+        <w:rPr>
+          <w:rFonts w:ascii="Menlo" w:hAnsi="Menlo" w:cs="Menlo"/>
+          <w:color w:val="88B966"/>
+          <w:lang w:eastAsia="en-US"/>
+        </w:rPr>
+        <w:t>"submit"</w:t>
+      </w:r>
+      <w:r>
+        <w:rPr>
+          <w:rFonts w:ascii="Menlo" w:hAnsi="Menlo" w:cs="Menlo"/>
+          <w:color w:val="9BA2B1"/>
+          <w:lang w:eastAsia="en-US"/>
+        </w:rPr>
+        <w:t>&gt;Save&lt;/</w:t>
+      </w:r>
+      <w:r>
+        <w:rPr>
+          <w:rFonts w:ascii="Menlo" w:hAnsi="Menlo" w:cs="Menlo"/>
+          <w:color w:val="D65562"/>
+          <w:lang w:eastAsia="en-US"/>
+        </w:rPr>
+        <w:t>button</w:t>
+      </w:r>
+      <w:r>
+        <w:rPr>
+          <w:rFonts w:ascii="Menlo" w:hAnsi="Menlo" w:cs="Menlo"/>
+          <w:color w:val="9BA2B1"/>
+          <w:lang w:eastAsia="en-US"/>
+        </w:rPr>
+        <w:t>&gt;</w:t>
+      </w:r>
+    </w:p>
+    <w:p>
+      <w:pPr>
+        <w:autoSpaceDE w:val="0"/>
+        <w:autoSpaceDN w:val="0"/>
+        <w:adjustRightInd w:val="0"/>
+        <w:rPr>
+          <w:rFonts w:ascii="Menlo" w:hAnsi="Menlo" w:cs="Menlo"/>
+          <w:color w:val="9BA2B1"/>
+          <w:lang w:eastAsia="en-US"/>
+        </w:rPr>
+      </w:pPr>
+      <w:r>
+        <w:rPr>
+          <w:rFonts w:ascii="Menlo" w:hAnsi="Menlo" w:cs="Menlo"/>
+          <w:color w:val="9BA2B1"/>
+          <w:lang w:eastAsia="en-US"/>
+        </w:rPr>
+        <w:t>&lt;/</w:t>
+      </w:r>
+      <w:r>
+        <w:rPr>
+          <w:rFonts w:ascii="Menlo" w:hAnsi="Menlo" w:cs="Menlo"/>
+          <w:color w:val="D65562"/>
+          <w:lang w:eastAsia="en-US"/>
+        </w:rPr>
+        <w:t>form</w:t>
+      </w:r>
+      <w:r>
+        <w:rPr>
+          <w:rFonts w:ascii="Menlo" w:hAnsi="Menlo" w:cs="Menlo"/>
+          <w:color w:val="9BA2B1"/>
+          <w:lang w:eastAsia="en-US"/>
+        </w:rPr>
+        <w:t>&gt;</w:t>
+      </w:r>
+    </w:p>
+    <w:p/>
+    <w:p/>
+    <w:p>
+      <w:r>
+        <w:t>We now must create a view to parse the form contents</w:t>
+      </w:r>
+      <w:r>
+        <w:t xml:space="preserve"> in the views.py file. </w:t>
+      </w:r>
+      <w:r>
+        <w:t xml:space="preserve">An example and explanation of the view is provided below: </w:t>
+      </w:r>
+    </w:p>
+    <w:p/>
+    <w:p/>
+    <w:p/>
+    <w:p/>
+    <w:p/>
+    <w:p/>
+    <w:p/>
+    <w:p/>
+    <w:p>
+      <w:pPr>
+        <w:autoSpaceDE w:val="0"/>
+        <w:autoSpaceDN w:val="0"/>
+        <w:adjustRightInd w:val="0"/>
+        <w:rPr>
+          <w:rFonts w:ascii="Menlo" w:hAnsi="Menlo" w:cs="Menlo"/>
+          <w:color w:val="9BA2B1"/>
+          <w:lang w:eastAsia="en-US"/>
+        </w:rPr>
+      </w:pPr>
+      <w:r>
+        <w:t xml:space="preserve"> </w:t>
+      </w:r>
+      <w:r>
+        <w:rPr>
+          <w:rFonts w:ascii="Menlo" w:hAnsi="Menlo" w:cs="Menlo"/>
+          <w:color w:val="B85DD5"/>
+          <w:lang w:eastAsia="en-US"/>
+        </w:rPr>
+        <w:t>def</w:t>
+      </w:r>
+      <w:r>
+        <w:rPr>
+          <w:rFonts w:ascii="Menlo" w:hAnsi="Menlo" w:cs="Menlo"/>
+          <w:color w:val="9BA2B1"/>
+          <w:lang w:eastAsia="en-US"/>
+        </w:rPr>
+        <w:t xml:space="preserve"> </w:t>
+      </w:r>
+      <w:r>
+        <w:rPr>
+          <w:rFonts w:ascii="Menlo" w:hAnsi="Menlo" w:cs="Menlo"/>
+          <w:color w:val="519DEB"/>
+          <w:lang w:eastAsia="en-US"/>
+        </w:rPr>
+        <w:t>risk_form</w:t>
+      </w:r>
+      <w:r>
+        <w:rPr>
+          <w:rFonts w:ascii="Menlo" w:hAnsi="Menlo" w:cs="Menlo"/>
+          <w:color w:val="9BA2B1"/>
+          <w:lang w:eastAsia="en-US"/>
+        </w:rPr>
+        <w:t>(</w:t>
+      </w:r>
+      <w:r>
+        <w:rPr>
+          <w:rFonts w:ascii="Menlo" w:hAnsi="Menlo" w:cs="Menlo"/>
+          <w:color w:val="D65562"/>
+          <w:lang w:eastAsia="en-US"/>
+        </w:rPr>
+        <w:t>request</w:t>
+      </w:r>
+      <w:r>
+        <w:rPr>
+          <w:rFonts w:ascii="Menlo" w:hAnsi="Menlo" w:cs="Menlo"/>
+          <w:color w:val="9BA2B1"/>
+          <w:lang w:eastAsia="en-US"/>
+        </w:rPr>
+        <w:t>):</w:t>
+      </w:r>
+    </w:p>
+    <w:p>
+      <w:pPr>
+        <w:autoSpaceDE w:val="0"/>
+        <w:autoSpaceDN w:val="0"/>
+        <w:adjustRightInd w:val="0"/>
+        <w:rPr>
+          <w:rFonts w:ascii="Menlo" w:hAnsi="Menlo" w:cs="Menlo"/>
+          <w:color w:val="9BA2B1"/>
+          <w:lang w:eastAsia="en-US"/>
+        </w:rPr>
+      </w:pPr>
+      <w:r>
+        <w:rPr>
+          <w:rFonts w:ascii="Menlo" w:hAnsi="Menlo" w:cs="Menlo"/>
+          <w:color w:val="9BA2B1"/>
+          <w:lang w:eastAsia="en-US"/>
+        </w:rPr>
+        <w:t xml:space="preserve">    </w:t>
+      </w:r>
+      <w:r>
+        <w:rPr>
+          <w:rFonts w:ascii="Menlo" w:hAnsi="Menlo" w:cs="Menlo"/>
+          <w:color w:val="D65562"/>
+          <w:lang w:eastAsia="en-US"/>
+        </w:rPr>
+        <w:t>form</w:t>
+      </w:r>
+      <w:r>
+        <w:rPr>
+          <w:rFonts w:ascii="Menlo" w:hAnsi="Menlo" w:cs="Menlo"/>
+          <w:color w:val="9BA2B1"/>
+          <w:lang w:eastAsia="en-US"/>
+        </w:rPr>
+        <w:t xml:space="preserve"> </w:t>
+      </w:r>
+      <w:r>
+        <w:rPr>
+          <w:rFonts w:ascii="Menlo" w:hAnsi="Menlo" w:cs="Menlo"/>
+          <w:color w:val="48A8B5"/>
+          <w:lang w:eastAsia="en-US"/>
+        </w:rPr>
+        <w:t>=</w:t>
+      </w:r>
+      <w:r>
+        <w:rPr>
+          <w:rFonts w:ascii="Menlo" w:hAnsi="Menlo" w:cs="Menlo"/>
+          <w:color w:val="9BA2B1"/>
+          <w:lang w:eastAsia="en-US"/>
+        </w:rPr>
+        <w:t xml:space="preserve"> </w:t>
+      </w:r>
+      <w:r>
+        <w:rPr>
+          <w:rFonts w:ascii="Menlo" w:hAnsi="Menlo" w:cs="Menlo"/>
+          <w:color w:val="DEB468"/>
+          <w:lang w:eastAsia="en-US"/>
+        </w:rPr>
+        <w:t>RiskForm</w:t>
+      </w:r>
+      <w:r>
+        <w:rPr>
+          <w:rFonts w:ascii="Menlo" w:hAnsi="Menlo" w:cs="Menlo"/>
+          <w:color w:val="9BA2B1"/>
+          <w:lang w:eastAsia="en-US"/>
+        </w:rPr>
+        <w:t>(</w:t>
+      </w:r>
+      <w:r>
+        <w:rPr>
+          <w:rFonts w:ascii="Menlo" w:hAnsi="Menlo" w:cs="Menlo"/>
+          <w:color w:val="D65562"/>
+          <w:lang w:eastAsia="en-US"/>
+        </w:rPr>
+        <w:t>request</w:t>
+      </w:r>
+      <w:r>
+        <w:rPr>
+          <w:rFonts w:ascii="Menlo" w:hAnsi="Menlo" w:cs="Menlo"/>
+          <w:color w:val="9BA2B1"/>
+          <w:lang w:eastAsia="en-US"/>
+        </w:rPr>
+        <w:t>.</w:t>
+      </w:r>
+      <w:r>
+        <w:rPr>
+          <w:rFonts w:ascii="Menlo" w:hAnsi="Menlo" w:cs="Menlo"/>
+          <w:color w:val="C58853"/>
+          <w:lang w:eastAsia="en-US"/>
+        </w:rPr>
+        <w:t>POST</w:t>
+      </w:r>
+      <w:r>
+        <w:rPr>
+          <w:rFonts w:ascii="Menlo" w:hAnsi="Menlo" w:cs="Menlo"/>
+          <w:color w:val="9BA2B1"/>
+          <w:lang w:eastAsia="en-US"/>
+        </w:rPr>
+        <w:t xml:space="preserve"> </w:t>
+      </w:r>
+      <w:r>
+        <w:rPr>
+          <w:rFonts w:ascii="Menlo" w:hAnsi="Menlo" w:cs="Menlo"/>
+          <w:color w:val="B85DD5"/>
+          <w:lang w:eastAsia="en-US"/>
+        </w:rPr>
+        <w:t>or</w:t>
+      </w:r>
+      <w:r>
+        <w:rPr>
+          <w:rFonts w:ascii="Menlo" w:hAnsi="Menlo" w:cs="Menlo"/>
+          <w:color w:val="9BA2B1"/>
+          <w:lang w:eastAsia="en-US"/>
+        </w:rPr>
+        <w:t xml:space="preserve"> </w:t>
+      </w:r>
+      <w:r>
+        <w:rPr>
+          <w:rFonts w:ascii="Menlo" w:hAnsi="Menlo" w:cs="Menlo"/>
+          <w:color w:val="C58853"/>
+          <w:lang w:eastAsia="en-US"/>
+        </w:rPr>
+        <w:t>None</w:t>
+      </w:r>
+      <w:r>
+        <w:rPr>
+          <w:rFonts w:ascii="Menlo" w:hAnsi="Menlo" w:cs="Menlo"/>
+          <w:color w:val="9BA2B1"/>
+          <w:lang w:eastAsia="en-US"/>
+        </w:rPr>
+        <w:t>)</w:t>
+      </w:r>
+    </w:p>
+    <w:p>
+      <w:pPr>
+        <w:autoSpaceDE w:val="0"/>
+        <w:autoSpaceDN w:val="0"/>
+        <w:adjustRightInd w:val="0"/>
+        <w:rPr>
+          <w:rFonts w:ascii="Menlo" w:hAnsi="Menlo" w:cs="Menlo"/>
+          <w:color w:val="9BA2B1"/>
+          <w:lang w:eastAsia="en-US"/>
+        </w:rPr>
+      </w:pPr>
+    </w:p>
+    <w:p>
+      <w:pPr>
+        <w:autoSpaceDE w:val="0"/>
+        <w:autoSpaceDN w:val="0"/>
+        <w:adjustRightInd w:val="0"/>
+        <w:rPr>
+          <w:rFonts w:ascii="Menlo" w:hAnsi="Menlo" w:cs="Menlo"/>
+          <w:color w:val="9BA2B1"/>
+          <w:lang w:eastAsia="en-US"/>
+        </w:rPr>
+      </w:pPr>
+      <w:r>
+        <w:rPr>
+          <w:rFonts w:ascii="Menlo" w:hAnsi="Menlo" w:cs="Menlo"/>
+          <w:color w:val="9BA2B1"/>
+          <w:lang w:eastAsia="en-US"/>
+        </w:rPr>
+        <w:t xml:space="preserve">    </w:t>
+      </w:r>
+      <w:r>
+        <w:rPr>
+          <w:rFonts w:ascii="Menlo" w:hAnsi="Menlo" w:cs="Menlo"/>
+          <w:color w:val="B85DD5"/>
+          <w:lang w:eastAsia="en-US"/>
+        </w:rPr>
+        <w:t>if</w:t>
+      </w:r>
+      <w:r>
+        <w:rPr>
+          <w:rFonts w:ascii="Menlo" w:hAnsi="Menlo" w:cs="Menlo"/>
+          <w:color w:val="9BA2B1"/>
+          <w:lang w:eastAsia="en-US"/>
+        </w:rPr>
+        <w:t xml:space="preserve"> </w:t>
+      </w:r>
+      <w:r>
+        <w:rPr>
+          <w:rFonts w:ascii="Menlo" w:hAnsi="Menlo" w:cs="Menlo"/>
+          <w:color w:val="D65562"/>
+          <w:lang w:eastAsia="en-US"/>
+        </w:rPr>
+        <w:t>form</w:t>
+      </w:r>
+      <w:r>
+        <w:rPr>
+          <w:rFonts w:ascii="Menlo" w:hAnsi="Menlo" w:cs="Menlo"/>
+          <w:color w:val="9BA2B1"/>
+          <w:lang w:eastAsia="en-US"/>
+        </w:rPr>
+        <w:t>.</w:t>
+      </w:r>
+      <w:r>
+        <w:rPr>
+          <w:rFonts w:ascii="Menlo" w:hAnsi="Menlo" w:cs="Menlo"/>
+          <w:color w:val="519DEB"/>
+          <w:lang w:eastAsia="en-US"/>
+        </w:rPr>
+        <w:t>is_valid</w:t>
+      </w:r>
+      <w:r>
+        <w:rPr>
+          <w:rFonts w:ascii="Menlo" w:hAnsi="Menlo" w:cs="Menlo"/>
+          <w:color w:val="9BA2B1"/>
+          <w:lang w:eastAsia="en-US"/>
+        </w:rPr>
+        <w:t>():</w:t>
+      </w:r>
+    </w:p>
+    <w:p>
+      <w:pPr>
+        <w:autoSpaceDE w:val="0"/>
+        <w:autoSpaceDN w:val="0"/>
+        <w:adjustRightInd w:val="0"/>
+        <w:rPr>
+          <w:rFonts w:ascii="Menlo" w:hAnsi="Menlo" w:cs="Menlo"/>
+          <w:color w:val="9BA2B1"/>
+          <w:lang w:eastAsia="en-US"/>
+        </w:rPr>
+      </w:pPr>
+      <w:r>
+        <w:rPr>
+          <w:rFonts w:ascii="Menlo" w:hAnsi="Menlo" w:cs="Menlo"/>
+          <w:color w:val="9BA2B1"/>
+          <w:lang w:eastAsia="en-US"/>
+        </w:rPr>
+        <w:t xml:space="preserve">        </w:t>
+      </w:r>
+      <w:r>
+        <w:rPr>
+          <w:rFonts w:ascii="Menlo" w:hAnsi="Menlo" w:cs="Menlo"/>
+          <w:color w:val="D65562"/>
+          <w:lang w:eastAsia="en-US"/>
+        </w:rPr>
+        <w:t>form</w:t>
+      </w:r>
+      <w:r>
+        <w:rPr>
+          <w:rFonts w:ascii="Menlo" w:hAnsi="Menlo" w:cs="Menlo"/>
+          <w:color w:val="9BA2B1"/>
+          <w:lang w:eastAsia="en-US"/>
+        </w:rPr>
+        <w:t>.</w:t>
+      </w:r>
+      <w:r>
+        <w:rPr>
+          <w:rFonts w:ascii="Menlo" w:hAnsi="Menlo" w:cs="Menlo"/>
+          <w:color w:val="519DEB"/>
+          <w:lang w:eastAsia="en-US"/>
+        </w:rPr>
+        <w:t>save</w:t>
+      </w:r>
+      <w:r>
+        <w:rPr>
+          <w:rFonts w:ascii="Menlo" w:hAnsi="Menlo" w:cs="Menlo"/>
+          <w:color w:val="9BA2B1"/>
+          <w:lang w:eastAsia="en-US"/>
+        </w:rPr>
+        <w:t>()</w:t>
+      </w:r>
+    </w:p>
+    <w:p>
+      <w:pPr>
+        <w:autoSpaceDE w:val="0"/>
+        <w:autoSpaceDN w:val="0"/>
+        <w:adjustRightInd w:val="0"/>
+        <w:rPr>
+          <w:rFonts w:ascii="Menlo" w:hAnsi="Menlo" w:cs="Menlo"/>
+          <w:color w:val="9BA2B1"/>
+          <w:lang w:eastAsia="en-US"/>
+        </w:rPr>
+      </w:pPr>
+      <w:r>
+        <w:rPr>
+          <w:rFonts w:ascii="Menlo" w:hAnsi="Menlo" w:cs="Menlo"/>
+          <w:color w:val="9BA2B1"/>
+          <w:lang w:eastAsia="en-US"/>
+        </w:rPr>
+        <w:t xml:space="preserve">        </w:t>
+      </w:r>
+      <w:r>
+        <w:rPr>
+          <w:rFonts w:ascii="Menlo" w:hAnsi="Menlo" w:cs="Menlo"/>
+          <w:color w:val="B85DD5"/>
+          <w:lang w:eastAsia="en-US"/>
+        </w:rPr>
+        <w:t>return</w:t>
+      </w:r>
+      <w:r>
+        <w:rPr>
+          <w:rFonts w:ascii="Menlo" w:hAnsi="Menlo" w:cs="Menlo"/>
+          <w:color w:val="9BA2B1"/>
+          <w:lang w:eastAsia="en-US"/>
+        </w:rPr>
+        <w:t xml:space="preserve"> </w:t>
+      </w:r>
+      <w:r>
+        <w:rPr>
+          <w:rFonts w:ascii="Menlo" w:hAnsi="Menlo" w:cs="Menlo"/>
+          <w:color w:val="519DEB"/>
+          <w:lang w:eastAsia="en-US"/>
+        </w:rPr>
+        <w:t>redirect</w:t>
+      </w:r>
+      <w:r>
+        <w:rPr>
+          <w:rFonts w:ascii="Menlo" w:hAnsi="Menlo" w:cs="Menlo"/>
+          <w:color w:val="9BA2B1"/>
+          <w:lang w:eastAsia="en-US"/>
+        </w:rPr>
+        <w:t>(</w:t>
+      </w:r>
+      <w:r>
+        <w:rPr>
+          <w:rFonts w:ascii="Menlo" w:hAnsi="Menlo" w:cs="Menlo"/>
+          <w:color w:val="88B966"/>
+          <w:lang w:eastAsia="en-US"/>
+        </w:rPr>
+        <w:t>'ii_app/home.html'</w:t>
+      </w:r>
+      <w:r>
+        <w:rPr>
+          <w:rFonts w:ascii="Menlo" w:hAnsi="Menlo" w:cs="Menlo"/>
+          <w:color w:val="9BA2B1"/>
+          <w:lang w:eastAsia="en-US"/>
+        </w:rPr>
+        <w:t>)</w:t>
+      </w:r>
+    </w:p>
+    <w:p>
+      <w:pPr>
+        <w:autoSpaceDE w:val="0"/>
+        <w:autoSpaceDN w:val="0"/>
+        <w:adjustRightInd w:val="0"/>
+        <w:rPr>
+          <w:rFonts w:ascii="Menlo" w:hAnsi="Menlo" w:cs="Menlo"/>
+          <w:color w:val="9BA2B1"/>
+          <w:lang w:eastAsia="en-US"/>
+        </w:rPr>
+      </w:pPr>
+    </w:p>
+    <w:p>
+      <w:pPr>
+        <w:autoSpaceDE w:val="0"/>
+        <w:autoSpaceDN w:val="0"/>
+        <w:adjustRightInd w:val="0"/>
+        <w:rPr>
+          <w:rFonts w:ascii="Menlo" w:hAnsi="Menlo" w:cs="Menlo"/>
+          <w:color w:val="9BA2B1"/>
+          <w:lang w:eastAsia="en-US"/>
+        </w:rPr>
+      </w:pPr>
+      <w:r>
+        <w:rPr>
+          <w:rFonts w:ascii="Menlo" w:hAnsi="Menlo" w:cs="Menlo"/>
+          <w:color w:val="9BA2B1"/>
+          <w:lang w:eastAsia="en-US"/>
+        </w:rPr>
+        <w:t xml:space="preserve">    </w:t>
+      </w:r>
+      <w:r>
+        <w:rPr>
+          <w:rFonts w:ascii="Menlo" w:hAnsi="Menlo" w:cs="Menlo"/>
+          <w:color w:val="B85DD5"/>
+          <w:lang w:eastAsia="en-US"/>
+        </w:rPr>
+        <w:t>return</w:t>
+      </w:r>
+      <w:r>
+        <w:rPr>
+          <w:rFonts w:ascii="Menlo" w:hAnsi="Menlo" w:cs="Menlo"/>
+          <w:color w:val="9BA2B1"/>
+          <w:lang w:eastAsia="en-US"/>
+        </w:rPr>
+        <w:t xml:space="preserve"> </w:t>
+      </w:r>
+      <w:r>
+        <w:rPr>
+          <w:rFonts w:ascii="Menlo" w:hAnsi="Menlo" w:cs="Menlo"/>
+          <w:color w:val="519DEB"/>
+          <w:lang w:eastAsia="en-US"/>
+        </w:rPr>
+        <w:t>render</w:t>
+      </w:r>
+      <w:r>
+        <w:rPr>
+          <w:rFonts w:ascii="Menlo" w:hAnsi="Menlo" w:cs="Menlo"/>
+          <w:color w:val="9BA2B1"/>
+          <w:lang w:eastAsia="en-US"/>
+        </w:rPr>
+        <w:t xml:space="preserve"> (</w:t>
+      </w:r>
+      <w:r>
+        <w:rPr>
+          <w:rFonts w:ascii="Menlo" w:hAnsi="Menlo" w:cs="Menlo"/>
+          <w:color w:val="D65562"/>
+          <w:lang w:eastAsia="en-US"/>
+        </w:rPr>
+        <w:t>request</w:t>
+      </w:r>
+      <w:r>
+        <w:rPr>
+          <w:rFonts w:ascii="Menlo" w:hAnsi="Menlo" w:cs="Menlo"/>
+          <w:color w:val="9BA2B1"/>
+          <w:lang w:eastAsia="en-US"/>
+        </w:rPr>
+        <w:t xml:space="preserve">, </w:t>
+      </w:r>
+      <w:r>
+        <w:rPr>
+          <w:rFonts w:ascii="Menlo" w:hAnsi="Menlo" w:cs="Menlo"/>
+          <w:color w:val="88B966"/>
+          <w:lang w:eastAsia="en-US"/>
+        </w:rPr>
+        <w:t>'ii_app/risk_form.html'</w:t>
+      </w:r>
+      <w:r>
+        <w:rPr>
+          <w:rFonts w:ascii="Menlo" w:hAnsi="Menlo" w:cs="Menlo"/>
+          <w:color w:val="9BA2B1"/>
+          <w:lang w:eastAsia="en-US"/>
+        </w:rPr>
+        <w:t xml:space="preserve">, </w:t>
+      </w:r>
+      <w:r>
+        <w:rPr>
+          <w:rFonts w:ascii="Menlo" w:hAnsi="Menlo" w:cs="Menlo"/>
+          <w:color w:val="88B966"/>
+          <w:lang w:eastAsia="en-US"/>
+        </w:rPr>
+        <w:t>'form'</w:t>
+      </w:r>
+      <w:r>
+        <w:rPr>
+          <w:rFonts w:ascii="Menlo" w:hAnsi="Menlo" w:cs="Menlo"/>
+          <w:color w:val="9BA2B1"/>
+          <w:lang w:eastAsia="en-US"/>
+        </w:rPr>
+        <w:t>:form)</w:t>
+      </w:r>
+    </w:p>
+    <w:p/>
+    <w:p/>
+    <w:p>
+      <w:r>
+        <w:t>The name of the view function should be the same as the one defined in the url pattern. A new object is initiat</w:t>
+      </w:r>
+      <w:r>
+        <w:t xml:space="preserve">ed named form which calls the RiskForm class. The class takes in the post request, meaning that we are using the post request or we are using none. We next need to save the form data, but we first need to figure out if the data is valid. The is_valid built in function checks if the form data is valid. After checking if it is valid, we want to save the form data in the database. We can then redirect the user to a new page, so they are directed to the chosen home page. We want to render the template next, by passing in the request itself, passing in the template name, and then passing in the context. </w:t>
+      </w:r>
+      <w:r>
+        <w:t xml:space="preserve">For the context, we want to pass in the form object, which contains the posted data to the database which can be rendered to the html page. </w:t>
+      </w:r>
+    </w:p>
+    <w:p/>
+    <w:p>
+      <w:r>
+        <w:t xml:space="preserve">The flow of the users form interaction is that </w:t>
+      </w:r>
+      <w:r>
+        <w:t xml:space="preserve">Django will look for a view named risk_form. So in the views.py file, the risk_form view creates an object named form, which calls the class named RiskForm (which is defined in the forms.py file). Django then looks inside the RiskForm class and the meta class to see which model and fields/columns/attributes need to be used from the database. It will then create a new form for these fields within the chosen model. </w:t>
+      </w:r>
+      <w:r>
+        <w:t xml:space="preserve">Django then looks inside the template named risk_form to render information back to the user’s browser. The form is rendered to the browser. </w:t>
+      </w:r>
+      <w:r>
+        <w:t xml:space="preserve">After the user submits the form, Django checks if the form data is valid, and then saves the data inside the database. The user is redirected. The following needs to be added to the top of the views.py file: </w:t>
+      </w:r>
+    </w:p>
+    <w:p/>
+    <w:p>
+      <w:pPr>
+        <w:autoSpaceDE w:val="0"/>
+        <w:autoSpaceDN w:val="0"/>
+        <w:adjustRightInd w:val="0"/>
+        <w:rPr>
+          <w:rFonts w:ascii="Menlo" w:hAnsi="Menlo" w:cs="Menlo"/>
+          <w:color w:val="9BA2B1"/>
+          <w:lang w:eastAsia="en-US"/>
+        </w:rPr>
+      </w:pPr>
+      <w:r>
+        <w:rPr>
+          <w:rFonts w:ascii="Menlo" w:hAnsi="Menlo" w:cs="Menlo"/>
+          <w:color w:val="B85DD5"/>
+          <w:lang w:eastAsia="en-US"/>
+        </w:rPr>
+        <w:t>from</w:t>
+      </w:r>
+      <w:r>
+        <w:rPr>
+          <w:rFonts w:ascii="Menlo" w:hAnsi="Menlo" w:cs="Menlo"/>
+          <w:color w:val="9BA2B1"/>
+          <w:lang w:eastAsia="en-US"/>
+        </w:rPr>
+        <w:t xml:space="preserve"> </w:t>
+      </w:r>
+      <w:r>
+        <w:rPr>
+          <w:rFonts w:ascii="Menlo" w:hAnsi="Menlo" w:cs="Menlo"/>
+          <w:color w:val="DEB468"/>
+          <w:lang w:eastAsia="en-US"/>
+        </w:rPr>
+        <w:t>django</w:t>
+      </w:r>
+      <w:r>
+        <w:rPr>
+          <w:rFonts w:ascii="Menlo" w:hAnsi="Menlo" w:cs="Menlo"/>
+          <w:color w:val="9BA2B1"/>
+          <w:lang w:eastAsia="en-US"/>
+        </w:rPr>
+        <w:t>.</w:t>
+      </w:r>
+      <w:r>
+        <w:rPr>
+          <w:rFonts w:ascii="Menlo" w:hAnsi="Menlo" w:cs="Menlo"/>
+          <w:color w:val="DEB468"/>
+          <w:lang w:eastAsia="en-US"/>
+        </w:rPr>
+        <w:t>shortcuts</w:t>
+      </w:r>
+      <w:r>
+        <w:rPr>
+          <w:rFonts w:ascii="Menlo" w:hAnsi="Menlo" w:cs="Menlo"/>
+          <w:color w:val="9BA2B1"/>
+          <w:lang w:eastAsia="en-US"/>
+        </w:rPr>
+        <w:t xml:space="preserve"> </w:t>
+      </w:r>
+      <w:r>
+        <w:rPr>
+          <w:rFonts w:ascii="Menlo" w:hAnsi="Menlo" w:cs="Menlo"/>
+          <w:color w:val="B85DD5"/>
+          <w:lang w:eastAsia="en-US"/>
+        </w:rPr>
+        <w:t>import</w:t>
+      </w:r>
+      <w:r>
+        <w:rPr>
+          <w:rFonts w:ascii="Menlo" w:hAnsi="Menlo" w:cs="Menlo"/>
+          <w:color w:val="9BA2B1"/>
+          <w:lang w:eastAsia="en-US"/>
+        </w:rPr>
+        <w:t xml:space="preserve"> </w:t>
+      </w:r>
+      <w:r>
+        <w:rPr>
+          <w:rFonts w:ascii="Menlo" w:hAnsi="Menlo" w:cs="Menlo"/>
+          <w:color w:val="519DEB"/>
+          <w:lang w:eastAsia="en-US"/>
+        </w:rPr>
+        <w:t>render</w:t>
+      </w:r>
+      <w:r>
+        <w:rPr>
+          <w:rFonts w:ascii="Menlo" w:hAnsi="Menlo" w:cs="Menlo"/>
+          <w:color w:val="9BA2B1"/>
+          <w:lang w:eastAsia="en-US"/>
+        </w:rPr>
+        <w:t xml:space="preserve">, </w:t>
+      </w:r>
+      <w:r>
+        <w:rPr>
+          <w:rFonts w:ascii="Menlo" w:hAnsi="Menlo" w:cs="Menlo"/>
+          <w:color w:val="519DEB"/>
+          <w:lang w:eastAsia="en-US"/>
+        </w:rPr>
+        <w:t>redirect</w:t>
+      </w:r>
+      <w:r>
+        <w:rPr>
+          <w:rFonts w:ascii="Menlo" w:hAnsi="Menlo" w:cs="Menlo"/>
+          <w:color w:val="9BA2B1"/>
+          <w:lang w:eastAsia="en-US"/>
+        </w:rPr>
+        <w:t xml:space="preserve"> </w:t>
+      </w:r>
+    </w:p>
+    <w:p>
+      <w:pPr>
+        <w:autoSpaceDE w:val="0"/>
+        <w:autoSpaceDN w:val="0"/>
+        <w:adjustRightInd w:val="0"/>
+        <w:rPr>
+          <w:rFonts w:ascii="Menlo" w:hAnsi="Menlo" w:cs="Menlo"/>
+          <w:color w:val="9BA2B1"/>
+          <w:lang w:eastAsia="en-US"/>
+        </w:rPr>
+      </w:pPr>
+    </w:p>
+    <w:p>
+      <w:pPr>
+        <w:autoSpaceDE w:val="0"/>
+        <w:autoSpaceDN w:val="0"/>
+        <w:adjustRightInd w:val="0"/>
+        <w:rPr>
+          <w:rFonts w:ascii="Menlo" w:hAnsi="Menlo" w:cs="Menlo"/>
+          <w:color w:val="9BA2B1"/>
+          <w:lang w:eastAsia="en-US"/>
+        </w:rPr>
+      </w:pPr>
+      <w:r>
+        <w:rPr>
+          <w:rFonts w:ascii="Menlo" w:hAnsi="Menlo" w:cs="Menlo"/>
+          <w:color w:val="B85DD5"/>
+          <w:lang w:eastAsia="en-US"/>
+        </w:rPr>
+        <w:t>from</w:t>
+      </w:r>
+      <w:r>
+        <w:rPr>
+          <w:rFonts w:ascii="Menlo" w:hAnsi="Menlo" w:cs="Menlo"/>
+          <w:color w:val="9BA2B1"/>
+          <w:lang w:eastAsia="en-US"/>
+        </w:rPr>
+        <w:t xml:space="preserve"> </w:t>
+      </w:r>
+      <w:r>
+        <w:rPr>
+          <w:rFonts w:ascii="Menlo" w:hAnsi="Menlo" w:cs="Menlo"/>
+          <w:color w:val="9BA2B1"/>
+          <w:lang w:eastAsia="en-US"/>
+        </w:rPr>
+        <w:t>.</w:t>
+      </w:r>
+      <w:r>
+        <w:rPr>
+          <w:rFonts w:ascii="Menlo" w:hAnsi="Menlo" w:cs="Menlo"/>
+          <w:color w:val="DEB468"/>
+          <w:lang w:eastAsia="en-US"/>
+        </w:rPr>
+        <w:t>forms</w:t>
+      </w:r>
+      <w:r>
+        <w:rPr>
+          <w:rFonts w:ascii="Menlo" w:hAnsi="Menlo" w:cs="Menlo"/>
+          <w:color w:val="9BA2B1"/>
+          <w:lang w:eastAsia="en-US"/>
+        </w:rPr>
+        <w:t xml:space="preserve"> </w:t>
+      </w:r>
+      <w:r>
+        <w:rPr>
+          <w:rFonts w:ascii="Menlo" w:hAnsi="Menlo" w:cs="Menlo"/>
+          <w:color w:val="B85DD5"/>
+          <w:lang w:eastAsia="en-US"/>
+        </w:rPr>
+        <w:t>import</w:t>
+      </w:r>
+      <w:r>
+        <w:rPr>
+          <w:rFonts w:ascii="Menlo" w:hAnsi="Menlo" w:cs="Menlo"/>
+          <w:color w:val="9BA2B1"/>
+          <w:lang w:eastAsia="en-US"/>
+        </w:rPr>
+        <w:t xml:space="preserve"> </w:t>
+      </w:r>
+      <w:r>
+        <w:rPr>
+          <w:rFonts w:ascii="Menlo" w:hAnsi="Menlo" w:cs="Menlo"/>
+          <w:color w:val="DEB468"/>
+          <w:lang w:eastAsia="en-US"/>
+        </w:rPr>
+        <w:t>RiskForm</w:t>
+      </w:r>
+    </w:p>
+    <w:p/>
     <w:sectPr>
       <w:pgSz w:w="11906" w:h="16838"/>
       <w:pgMar w:top="1440" w:right="1440" w:bottom="1440" w:left="1440" w:header="708" w:footer="708" w:gutter="0"/>
@@ -3354,7 +6062,7 @@
   <w:style w:type="paragraph" w:default="1" w:styleId="Normal">
     <w:name w:val="Normal"/>
     <w:qFormat/>
-    <w:rsid w:val="00301BED"/>
+    <w:rsid w:val="00730E74"/>
     <w:rPr>
       <w:rFonts w:ascii="Times New Roman" w:hAnsi="Times New Roman" w:cs="Times New Roman"/>
       <w:lang w:eastAsia="en-GB"/>

</xml_diff>